<commit_message>
Updated docx files instead of using .md files
It's convenient
</commit_message>
<xml_diff>
--- a/p4/P4.docx
+++ b/p4/P4.docx
@@ -232,19 +232,8 @@
           <w:sz w:val="23"/>
           <w:szCs w:val="23"/>
         </w:rPr>
-        <w:t xml:space="preserve">Running won't save you from </w:t>
-      </w:r>
-      <w:proofErr w:type="gramStart"/>
-      <w:r>
-        <w:rPr>
-          <w:rFonts w:ascii="Lato" w:eastAsia="Times New Roman" w:hAnsi="Lato" w:cs="Times New Roman"/>
-          <w:color w:val="212529"/>
-          <w:sz w:val="23"/>
-          <w:szCs w:val="23"/>
-        </w:rPr>
-        <w:t>my</w:t>
-      </w:r>
-      <w:proofErr w:type="gramEnd"/>
+        <w:t>Running won't save you from my</w:t>
+      </w:r>
     </w:p>
     <w:p>
       <w:pPr>
@@ -312,27 +301,7 @@
           <w:sz w:val="23"/>
           <w:szCs w:val="23"/>
         </w:rPr>
-        <w:t xml:space="preserve">Pacman spends his life running from ghosts, but things were not always so. Legend has it that many years ago, Pacman’s great grandfather </w:t>
-      </w:r>
-      <w:proofErr w:type="spellStart"/>
-      <w:r>
-        <w:rPr>
-          <w:rFonts w:ascii="Lato" w:eastAsia="Times New Roman" w:hAnsi="Lato" w:cs="Times New Roman"/>
-          <w:color w:val="212529"/>
-          <w:sz w:val="23"/>
-          <w:szCs w:val="23"/>
-        </w:rPr>
-        <w:t>Grandpac</w:t>
-      </w:r>
-      <w:proofErr w:type="spellEnd"/>
-      <w:r>
-        <w:rPr>
-          <w:rFonts w:ascii="Lato" w:eastAsia="Times New Roman" w:hAnsi="Lato" w:cs="Times New Roman"/>
-          <w:color w:val="212529"/>
-          <w:sz w:val="23"/>
-          <w:szCs w:val="23"/>
-        </w:rPr>
-        <w:t xml:space="preserve"> learned to hunt ghosts for sport. However, he was blinded by his power and could only track ghosts by their banging and clanging.</w:t>
+        <w:t>Pacman spends his life running from ghosts, but things were not always so. Legend has it that many years ago, Pacman’s great grandfather Grandpac learned to hunt ghosts for sport. However, he was blinded by his power and could only track ghosts by their banging and clanging.</w:t>
       </w:r>
     </w:p>
     <w:p>
@@ -462,6 +431,15 @@
           <w:szCs w:val="23"/>
         </w:rPr>
         <w:t>for this assignment</w:t>
+      </w:r>
+      <w:r>
+        <w:rPr>
+          <w:rFonts w:ascii="Lato" w:eastAsia="Times New Roman" w:hAnsi="Lato" w:cs="Times New Roman"/>
+          <w:color w:val="212529"/>
+          <w:sz w:val="23"/>
+          <w:szCs w:val="23"/>
+        </w:rPr>
+        <w:t>.</w:t>
       </w:r>
     </w:p>
     <w:tbl>
@@ -1522,27 +1500,7 @@
           <w:sz w:val="23"/>
           <w:szCs w:val="23"/>
         </w:rPr>
-        <w:t xml:space="preserve">Run the </w:t>
-      </w:r>
-      <w:proofErr w:type="spellStart"/>
-      <w:r>
-        <w:rPr>
-          <w:rFonts w:ascii="Lato" w:eastAsia="Times New Roman" w:hAnsi="Lato" w:cs="Times New Roman"/>
-          <w:color w:val="212529"/>
-          <w:sz w:val="23"/>
-          <w:szCs w:val="23"/>
-        </w:rPr>
-        <w:t>autograder</w:t>
-      </w:r>
-      <w:proofErr w:type="spellEnd"/>
-      <w:r>
-        <w:rPr>
-          <w:rFonts w:ascii="Lato" w:eastAsia="Times New Roman" w:hAnsi="Lato" w:cs="Times New Roman"/>
-          <w:color w:val="212529"/>
-          <w:sz w:val="23"/>
-          <w:szCs w:val="23"/>
-        </w:rPr>
-        <w:t xml:space="preserve"> on your files, commit the files to GitHub and push them to your remote repository. Put the link to your repository in the </w:t>
+        <w:t xml:space="preserve">Run the autograder on your files, commit the files to GitHub and push them to your remote repository. Put the link to your repository in the </w:t>
       </w:r>
       <w:r>
         <w:rPr>
@@ -1603,27 +1561,7 @@
           <w:sz w:val="23"/>
           <w:szCs w:val="23"/>
         </w:rPr>
-        <w:t xml:space="preserve"> Your code will be </w:t>
-      </w:r>
-      <w:proofErr w:type="spellStart"/>
-      <w:r>
-        <w:rPr>
-          <w:rFonts w:ascii="Lato" w:eastAsia="Times New Roman" w:hAnsi="Lato" w:cs="Times New Roman"/>
-          <w:color w:val="212529"/>
-          <w:sz w:val="23"/>
-          <w:szCs w:val="23"/>
-        </w:rPr>
-        <w:t>autograded</w:t>
-      </w:r>
-      <w:proofErr w:type="spellEnd"/>
-      <w:r>
-        <w:rPr>
-          <w:rFonts w:ascii="Lato" w:eastAsia="Times New Roman" w:hAnsi="Lato" w:cs="Times New Roman"/>
-          <w:color w:val="212529"/>
-          <w:sz w:val="23"/>
-          <w:szCs w:val="23"/>
-        </w:rPr>
-        <w:t xml:space="preserve"> for technical correctness. Please </w:t>
+        <w:t> Your code will be autograded for technical correctness. Please </w:t>
       </w:r>
       <w:r>
         <w:rPr>
@@ -1645,7 +1583,6 @@
         </w:rPr>
         <w:t xml:space="preserve"> change the names of any provided functions or classes within the code, or you will wreak havoc on the </w:t>
       </w:r>
-      <w:proofErr w:type="spellStart"/>
       <w:r>
         <w:rPr>
           <w:rFonts w:ascii="Lato" w:eastAsia="Times New Roman" w:hAnsi="Lato" w:cs="Times New Roman"/>
@@ -1654,37 +1591,7 @@
           <w:szCs w:val="23"/>
         </w:rPr>
         <w:lastRenderedPageBreak/>
-        <w:t>autograder</w:t>
-      </w:r>
-      <w:proofErr w:type="spellEnd"/>
-      <w:r>
-        <w:rPr>
-          <w:rFonts w:ascii="Lato" w:eastAsia="Times New Roman" w:hAnsi="Lato" w:cs="Times New Roman"/>
-          <w:color w:val="212529"/>
-          <w:sz w:val="23"/>
-          <w:szCs w:val="23"/>
-        </w:rPr>
-        <w:t xml:space="preserve">. However, the correctness of your implementation – not the </w:t>
-      </w:r>
-      <w:proofErr w:type="spellStart"/>
-      <w:r>
-        <w:rPr>
-          <w:rFonts w:ascii="Lato" w:eastAsia="Times New Roman" w:hAnsi="Lato" w:cs="Times New Roman"/>
-          <w:color w:val="212529"/>
-          <w:sz w:val="23"/>
-          <w:szCs w:val="23"/>
-        </w:rPr>
-        <w:t>autograder’s</w:t>
-      </w:r>
-      <w:proofErr w:type="spellEnd"/>
-      <w:r>
-        <w:rPr>
-          <w:rFonts w:ascii="Lato" w:eastAsia="Times New Roman" w:hAnsi="Lato" w:cs="Times New Roman"/>
-          <w:color w:val="212529"/>
-          <w:sz w:val="23"/>
-          <w:szCs w:val="23"/>
-        </w:rPr>
-        <w:t xml:space="preserve"> judgements – will be the final judge of your score. If necessary, we will review and grade assignments individually to ensure that you receive due credit for your work.</w:t>
+        <w:t>autograder. However, the correctness of your implementation – not the autograder’s judgements – will be the final judge of your score. If necessary, we will review and grade assignments individually to ensure that you receive due credit for your work.</w:t>
       </w:r>
     </w:p>
     <w:p>
@@ -2228,27 +2135,7 @@
           <w:sz w:val="23"/>
           <w:szCs w:val="23"/>
         </w:rPr>
-        <w:t xml:space="preserve"> where a ghost </w:t>
-      </w:r>
-      <w:proofErr w:type="gramStart"/>
-      <w:r>
-        <w:rPr>
-          <w:rFonts w:ascii="Lato" w:eastAsia="Times New Roman" w:hAnsi="Lato" w:cs="Times New Roman"/>
-          <w:color w:val="212529"/>
-          <w:sz w:val="23"/>
-          <w:szCs w:val="23"/>
-        </w:rPr>
-        <w:t>could possibly be are</w:t>
-      </w:r>
-      <w:proofErr w:type="gramEnd"/>
-      <w:r>
-        <w:rPr>
-          <w:rFonts w:ascii="Lato" w:eastAsia="Times New Roman" w:hAnsi="Lato" w:cs="Times New Roman"/>
-          <w:color w:val="212529"/>
-          <w:sz w:val="23"/>
-          <w:szCs w:val="23"/>
-        </w:rPr>
-        <w:t xml:space="preserve"> </w:t>
+        <w:t xml:space="preserve"> where a ghost could possibly be are </w:t>
       </w:r>
       <w:r>
         <w:rPr>
@@ -2324,47 +2211,7 @@
           <w:sz w:val="23"/>
           <w:szCs w:val="23"/>
         </w:rPr>
-        <w:t xml:space="preserve">While watching and debugging your code with the </w:t>
-      </w:r>
-      <w:proofErr w:type="spellStart"/>
-      <w:r>
-        <w:rPr>
-          <w:rFonts w:ascii="Lato" w:eastAsia="Times New Roman" w:hAnsi="Lato" w:cs="Times New Roman"/>
-          <w:color w:val="212529"/>
-          <w:sz w:val="23"/>
-          <w:szCs w:val="23"/>
-        </w:rPr>
-        <w:t>autograder</w:t>
-      </w:r>
-      <w:proofErr w:type="spellEnd"/>
-      <w:r>
-        <w:rPr>
-          <w:rFonts w:ascii="Lato" w:eastAsia="Times New Roman" w:hAnsi="Lato" w:cs="Times New Roman"/>
-          <w:color w:val="212529"/>
-          <w:sz w:val="23"/>
-          <w:szCs w:val="23"/>
-        </w:rPr>
-        <w:t xml:space="preserve">, it will be helpful to have some understanding of what the </w:t>
-      </w:r>
-      <w:proofErr w:type="spellStart"/>
-      <w:r>
-        <w:rPr>
-          <w:rFonts w:ascii="Lato" w:eastAsia="Times New Roman" w:hAnsi="Lato" w:cs="Times New Roman"/>
-          <w:color w:val="212529"/>
-          <w:sz w:val="23"/>
-          <w:szCs w:val="23"/>
-        </w:rPr>
-        <w:t>autograder</w:t>
-      </w:r>
-      <w:proofErr w:type="spellEnd"/>
-      <w:r>
-        <w:rPr>
-          <w:rFonts w:ascii="Lato" w:eastAsia="Times New Roman" w:hAnsi="Lato" w:cs="Times New Roman"/>
-          <w:color w:val="212529"/>
-          <w:sz w:val="23"/>
-          <w:szCs w:val="23"/>
-        </w:rPr>
-        <w:t xml:space="preserve"> is doing. There are 2 types of tests in this project,</w:t>
+        <w:t>While watching and debugging your code with the autograder, it will be helpful to have some understanding of what the autograder is doing. There are 2 types of tests in this project,</w:t>
       </w:r>
       <w:r>
         <w:rPr>
@@ -2382,27 +2229,7 @@
           <w:sz w:val="23"/>
           <w:szCs w:val="23"/>
         </w:rPr>
-        <w:t xml:space="preserve">differentiated by </w:t>
-      </w:r>
-      <w:proofErr w:type="gramStart"/>
-      <w:r>
-        <w:rPr>
-          <w:rFonts w:ascii="Lato" w:eastAsia="Times New Roman" w:hAnsi="Lato" w:cs="Times New Roman"/>
-          <w:color w:val="212529"/>
-          <w:sz w:val="23"/>
-          <w:szCs w:val="23"/>
-        </w:rPr>
-        <w:t>their</w:t>
-      </w:r>
-      <w:proofErr w:type="gramEnd"/>
-      <w:r>
-        <w:rPr>
-          <w:rFonts w:ascii="Lato" w:eastAsia="Times New Roman" w:hAnsi="Lato" w:cs="Times New Roman"/>
-          <w:color w:val="212529"/>
-          <w:sz w:val="23"/>
-          <w:szCs w:val="23"/>
-        </w:rPr>
-        <w:t> </w:t>
+        <w:t>differentiated by their </w:t>
       </w:r>
       <w:r>
         <w:rPr>
@@ -2421,7 +2248,6 @@
         </w:rPr>
         <w:t> files found in the subdirectories of the </w:t>
       </w:r>
-      <w:proofErr w:type="spellStart"/>
       <w:r>
         <w:rPr>
           <w:rFonts w:ascii="Courier New" w:eastAsia="Times New Roman" w:hAnsi="Courier New" w:cs="Courier New"/>
@@ -2430,7 +2256,6 @@
         </w:rPr>
         <w:t>test_cases</w:t>
       </w:r>
-      <w:proofErr w:type="spellEnd"/>
       <w:r>
         <w:rPr>
           <w:rFonts w:ascii="Lato" w:eastAsia="Times New Roman" w:hAnsi="Lato" w:cs="Times New Roman"/>
@@ -2440,7 +2265,6 @@
         </w:rPr>
         <w:t> folder. For tests of class </w:t>
       </w:r>
-      <w:proofErr w:type="spellStart"/>
       <w:r>
         <w:rPr>
           <w:rFonts w:ascii="Courier New" w:eastAsia="Times New Roman" w:hAnsi="Courier New" w:cs="Courier New"/>
@@ -2449,7 +2273,6 @@
         </w:rPr>
         <w:t>DoubleInferenceAgentTest</w:t>
       </w:r>
-      <w:proofErr w:type="spellEnd"/>
       <w:r>
         <w:rPr>
           <w:rFonts w:ascii="Lato" w:eastAsia="Times New Roman" w:hAnsi="Lato" w:cs="Times New Roman"/>
@@ -2515,7 +2338,6 @@
         </w:rPr>
         <w:t> </w:t>
       </w:r>
-      <w:proofErr w:type="spellStart"/>
       <w:r>
         <w:rPr>
           <w:rFonts w:ascii="Courier New" w:eastAsia="Times New Roman" w:hAnsi="Courier New" w:cs="Courier New"/>
@@ -2524,7 +2346,6 @@
         </w:rPr>
         <w:t>GameScoreTest</w:t>
       </w:r>
-      <w:proofErr w:type="spellEnd"/>
       <w:r>
         <w:rPr>
           <w:rFonts w:ascii="Courier New" w:eastAsia="Times New Roman" w:hAnsi="Courier New" w:cs="Courier New"/>
@@ -2559,7 +2380,6 @@
         </w:rPr>
         <w:t xml:space="preserve"> your </w:t>
       </w:r>
-      <w:proofErr w:type="spellStart"/>
       <w:r>
         <w:rPr>
           <w:rFonts w:ascii="Courier New" w:eastAsia="Times New Roman" w:hAnsi="Courier New" w:cs="Courier New"/>
@@ -2568,35 +2388,14 @@
         </w:rPr>
         <w:t>BustersAgent</w:t>
       </w:r>
-      <w:proofErr w:type="spellEnd"/>
-      <w:r>
-        <w:rPr>
-          <w:rFonts w:ascii="Lato" w:eastAsia="Times New Roman" w:hAnsi="Lato" w:cs="Times New Roman"/>
-          <w:color w:val="212529"/>
-          <w:sz w:val="23"/>
-          <w:szCs w:val="23"/>
-        </w:rPr>
-        <w:t xml:space="preserve"> will select actions for </w:t>
-      </w:r>
-      <w:proofErr w:type="gramStart"/>
-      <w:r>
-        <w:rPr>
-          <w:rFonts w:ascii="Lato" w:eastAsia="Times New Roman" w:hAnsi="Lato" w:cs="Times New Roman"/>
-          <w:color w:val="212529"/>
-          <w:sz w:val="23"/>
-          <w:szCs w:val="23"/>
-        </w:rPr>
-        <w:t>Pacman</w:t>
-      </w:r>
-      <w:proofErr w:type="gramEnd"/>
-      <w:r>
-        <w:rPr>
-          <w:rFonts w:ascii="Lato" w:eastAsia="Times New Roman" w:hAnsi="Lato" w:cs="Times New Roman"/>
-          <w:color w:val="212529"/>
-          <w:sz w:val="23"/>
-          <w:szCs w:val="23"/>
-        </w:rPr>
-        <w:t xml:space="preserve"> and you will watch your Pacman play and win games.</w:t>
+      <w:r>
+        <w:rPr>
+          <w:rFonts w:ascii="Lato" w:eastAsia="Times New Roman" w:hAnsi="Lato" w:cs="Times New Roman"/>
+          <w:color w:val="212529"/>
+          <w:sz w:val="23"/>
+          <w:szCs w:val="23"/>
+        </w:rPr>
+        <w:t> will select actions for Pacman and you will watch your Pacman play and win games.</w:t>
       </w:r>
     </w:p>
     <w:p>
@@ -2652,19 +2451,8 @@
           <w:sz w:val="23"/>
           <w:szCs w:val="23"/>
         </w:rPr>
-        <w:t xml:space="preserve"> flag with the </w:t>
-      </w:r>
-      <w:proofErr w:type="spellStart"/>
-      <w:r>
-        <w:rPr>
-          <w:rFonts w:ascii="Lato" w:eastAsia="Times New Roman" w:hAnsi="Lato" w:cs="Times New Roman"/>
-          <w:color w:val="212529"/>
-          <w:sz w:val="23"/>
-          <w:szCs w:val="23"/>
-        </w:rPr>
-        <w:t>autograder</w:t>
-      </w:r>
-      <w:proofErr w:type="spellEnd"/>
+        <w:t> flag with the autograder</w:t>
+      </w:r>
       <w:r>
         <w:rPr>
           <w:rFonts w:ascii="Lato" w:eastAsia="Times New Roman" w:hAnsi="Lato" w:cs="Times New Roman"/>
@@ -2802,29 +2590,7 @@
           <w:szCs w:val="20"/>
           <w:bdr w:val="none" w:sz="0" w:space="0" w:color="auto" w:frame="1"/>
         </w:rPr>
-        <w:t xml:space="preserve"> </w:t>
-      </w:r>
-      <w:proofErr w:type="spellStart"/>
-      <w:r>
-        <w:rPr>
-          <w:rFonts w:ascii="Courier New" w:eastAsia="Times New Roman" w:hAnsi="Courier New" w:cs="Courier New"/>
-          <w:color w:val="212529"/>
-          <w:sz w:val="20"/>
-          <w:szCs w:val="20"/>
-          <w:bdr w:val="none" w:sz="0" w:space="0" w:color="auto" w:frame="1"/>
-        </w:rPr>
-        <w:t>test_cases</w:t>
-      </w:r>
-      <w:proofErr w:type="spellEnd"/>
-      <w:r>
-        <w:rPr>
-          <w:rFonts w:ascii="Courier New" w:eastAsia="Times New Roman" w:hAnsi="Courier New" w:cs="Courier New"/>
-          <w:color w:val="212529"/>
-          <w:sz w:val="20"/>
-          <w:szCs w:val="20"/>
-          <w:bdr w:val="none" w:sz="0" w:space="0" w:color="auto" w:frame="1"/>
-        </w:rPr>
-        <w:t>/q1/1-ObsProb</w:t>
+        <w:t xml:space="preserve"> test_cases/q1/1-ObsProb</w:t>
       </w:r>
     </w:p>
     <w:p>
@@ -2847,23 +2613,13 @@
         </w:rPr>
         <w:t>In general, all test cases can be found inside </w:t>
       </w:r>
-      <w:proofErr w:type="spellStart"/>
-      <w:r>
-        <w:rPr>
-          <w:rFonts w:ascii="Courier New" w:eastAsia="Times New Roman" w:hAnsi="Courier New" w:cs="Courier New"/>
-          <w:color w:val="C7254E"/>
-          <w:shd w:val="clear" w:color="auto" w:fill="F9F2F4"/>
-        </w:rPr>
-        <w:t>test_cases</w:t>
-      </w:r>
-      <w:proofErr w:type="spellEnd"/>
-      <w:r>
-        <w:rPr>
-          <w:rFonts w:ascii="Courier New" w:eastAsia="Times New Roman" w:hAnsi="Courier New" w:cs="Courier New"/>
-          <w:color w:val="C7254E"/>
-          <w:shd w:val="clear" w:color="auto" w:fill="F9F2F4"/>
-        </w:rPr>
-        <w:t>/q*</w:t>
+      <w:r>
+        <w:rPr>
+          <w:rFonts w:ascii="Courier New" w:eastAsia="Times New Roman" w:hAnsi="Courier New" w:cs="Courier New"/>
+          <w:color w:val="C7254E"/>
+          <w:shd w:val="clear" w:color="auto" w:fill="F9F2F4"/>
+        </w:rPr>
+        <w:t>test_cases/q*</w:t>
       </w:r>
       <w:r>
         <w:rPr>
@@ -2895,27 +2651,7 @@
           <w:sz w:val="23"/>
           <w:szCs w:val="23"/>
         </w:rPr>
-        <w:t xml:space="preserve">For this project, it is possible sometimes for the </w:t>
-      </w:r>
-      <w:proofErr w:type="spellStart"/>
-      <w:r>
-        <w:rPr>
-          <w:rFonts w:ascii="Lato" w:eastAsia="Times New Roman" w:hAnsi="Lato" w:cs="Times New Roman"/>
-          <w:color w:val="212529"/>
-          <w:sz w:val="23"/>
-          <w:szCs w:val="23"/>
-        </w:rPr>
-        <w:t>autograder</w:t>
-      </w:r>
-      <w:proofErr w:type="spellEnd"/>
-      <w:r>
-        <w:rPr>
-          <w:rFonts w:ascii="Lato" w:eastAsia="Times New Roman" w:hAnsi="Lato" w:cs="Times New Roman"/>
-          <w:color w:val="212529"/>
-          <w:sz w:val="23"/>
-          <w:szCs w:val="23"/>
-        </w:rPr>
-        <w:t xml:space="preserve"> to time out if running the tests with graphics. To accurately determine </w:t>
+        <w:t xml:space="preserve">For this project, it is possible sometimes for the autograder to time out if running the tests with graphics. To accurately determine </w:t>
       </w:r>
       <w:r>
         <w:rPr>
@@ -2959,47 +2695,7 @@
           <w:sz w:val="23"/>
           <w:szCs w:val="23"/>
         </w:rPr>
-        <w:t xml:space="preserve">If the </w:t>
-      </w:r>
-      <w:proofErr w:type="spellStart"/>
-      <w:r>
-        <w:rPr>
-          <w:rFonts w:ascii="Lato" w:eastAsia="Times New Roman" w:hAnsi="Lato" w:cs="Times New Roman"/>
-          <w:color w:val="212529"/>
-          <w:sz w:val="23"/>
-          <w:szCs w:val="23"/>
-        </w:rPr>
-        <w:t>autograder</w:t>
-      </w:r>
-      <w:proofErr w:type="spellEnd"/>
-      <w:r>
-        <w:rPr>
-          <w:rFonts w:ascii="Lato" w:eastAsia="Times New Roman" w:hAnsi="Lato" w:cs="Times New Roman"/>
-          <w:color w:val="212529"/>
-          <w:sz w:val="23"/>
-          <w:szCs w:val="23"/>
-        </w:rPr>
-        <w:t xml:space="preserve"> passes with this flag, then you will receive full points, even if the </w:t>
-      </w:r>
-      <w:proofErr w:type="spellStart"/>
-      <w:r>
-        <w:rPr>
-          <w:rFonts w:ascii="Lato" w:eastAsia="Times New Roman" w:hAnsi="Lato" w:cs="Times New Roman"/>
-          <w:color w:val="212529"/>
-          <w:sz w:val="23"/>
-          <w:szCs w:val="23"/>
-        </w:rPr>
-        <w:t>autograder</w:t>
-      </w:r>
-      <w:proofErr w:type="spellEnd"/>
-      <w:r>
-        <w:rPr>
-          <w:rFonts w:ascii="Lato" w:eastAsia="Times New Roman" w:hAnsi="Lato" w:cs="Times New Roman"/>
-          <w:color w:val="212529"/>
-          <w:sz w:val="23"/>
-          <w:szCs w:val="23"/>
-        </w:rPr>
-        <w:t xml:space="preserve"> times out with graphics.</w:t>
+        <w:t>If the autograder passes with this flag, then you will receive full points, even if the autograder times out with graphics.</w:t>
       </w:r>
     </w:p>
     <w:p>
@@ -3047,7 +2743,6 @@
         </w:rPr>
         <w:t>Question 0 (0 points): </w:t>
       </w:r>
-      <w:proofErr w:type="spellStart"/>
       <w:r>
         <w:rPr>
           <w:rFonts w:ascii="Courier New" w:eastAsia="Times New Roman" w:hAnsi="Courier New" w:cs="Courier New"/>
@@ -3060,7 +2755,6 @@
         </w:rPr>
         <w:t>DiscreteDistribution</w:t>
       </w:r>
-      <w:proofErr w:type="spellEnd"/>
       <w:r>
         <w:rPr>
           <w:rFonts w:ascii="Lato" w:eastAsia="Times New Roman" w:hAnsi="Lato" w:cs="Times New Roman"/>
@@ -3093,7 +2787,6 @@
         </w:rPr>
         <w:t>Throughout this project, we will be using the </w:t>
       </w:r>
-      <w:proofErr w:type="spellStart"/>
       <w:r>
         <w:rPr>
           <w:rFonts w:ascii="Courier New" w:eastAsia="Times New Roman" w:hAnsi="Courier New" w:cs="Courier New"/>
@@ -3102,7 +2795,6 @@
         </w:rPr>
         <w:t>DiscreteDistribution</w:t>
       </w:r>
-      <w:proofErr w:type="spellEnd"/>
       <w:r>
         <w:rPr>
           <w:rFonts w:ascii="Lato" w:eastAsia="Times New Roman" w:hAnsi="Lato" w:cs="Times New Roman"/>
@@ -3689,25 +3381,13 @@
         </w:rPr>
         <w:t xml:space="preserve"> necessarily normalized prior to calling this method. You may find Python’s built-in </w:t>
       </w:r>
-      <w:proofErr w:type="spellStart"/>
-      <w:proofErr w:type="gramStart"/>
-      <w:r>
-        <w:rPr>
-          <w:rFonts w:ascii="Courier New" w:eastAsia="Times New Roman" w:hAnsi="Courier New" w:cs="Courier New"/>
-          <w:color w:val="C7254E"/>
-          <w:shd w:val="clear" w:color="auto" w:fill="F9F2F4"/>
-        </w:rPr>
-        <w:t>random.random</w:t>
-      </w:r>
-      <w:proofErr w:type="spellEnd"/>
-      <w:proofErr w:type="gramEnd"/>
-      <w:r>
-        <w:rPr>
-          <w:rFonts w:ascii="Courier New" w:eastAsia="Times New Roman" w:hAnsi="Courier New" w:cs="Courier New"/>
-          <w:color w:val="C7254E"/>
-          <w:shd w:val="clear" w:color="auto" w:fill="F9F2F4"/>
-        </w:rPr>
-        <w:t>()</w:t>
+      <w:r>
+        <w:rPr>
+          <w:rFonts w:ascii="Courier New" w:eastAsia="Times New Roman" w:hAnsi="Courier New" w:cs="Courier New"/>
+          <w:color w:val="C7254E"/>
+          <w:shd w:val="clear" w:color="auto" w:fill="F9F2F4"/>
+        </w:rPr>
+        <w:t>random.random()</w:t>
       </w:r>
       <w:r>
         <w:rPr>
@@ -3737,27 +3417,7 @@
           <w:sz w:val="23"/>
           <w:szCs w:val="23"/>
         </w:rPr>
-        <w:t xml:space="preserve">There are no </w:t>
-      </w:r>
-      <w:proofErr w:type="spellStart"/>
-      <w:r>
-        <w:rPr>
-          <w:rFonts w:ascii="Lato" w:eastAsia="Times New Roman" w:hAnsi="Lato" w:cs="Times New Roman"/>
-          <w:color w:val="212529"/>
-          <w:sz w:val="23"/>
-          <w:szCs w:val="23"/>
-        </w:rPr>
-        <w:t>autograder</w:t>
-      </w:r>
-      <w:proofErr w:type="spellEnd"/>
-      <w:r>
-        <w:rPr>
-          <w:rFonts w:ascii="Lato" w:eastAsia="Times New Roman" w:hAnsi="Lato" w:cs="Times New Roman"/>
-          <w:color w:val="212529"/>
-          <w:sz w:val="23"/>
-          <w:szCs w:val="23"/>
-        </w:rPr>
-        <w:t xml:space="preserve"> tests for this question, but the correctness of your implementation can be easily checked. We have provided </w:t>
+        <w:t>There are no autograder tests for this question, but the correctness of your implementation can be easily checked. We have provided </w:t>
       </w:r>
       <w:hyperlink r:id="rId8" w:history="1">
         <w:r>
@@ -3768,20 +3428,8 @@
             <w:szCs w:val="23"/>
             <w:u w:val="single"/>
           </w:rPr>
-          <w:t xml:space="preserve">Python </w:t>
+          <w:t>Python doctests</w:t>
         </w:r>
-        <w:proofErr w:type="spellStart"/>
-        <w:r>
-          <w:rPr>
-            <w:rFonts w:ascii="Lato" w:eastAsia="Times New Roman" w:hAnsi="Lato" w:cs="Times New Roman"/>
-            <w:color w:val="006CB8"/>
-            <w:sz w:val="23"/>
-            <w:szCs w:val="23"/>
-            <w:u w:val="single"/>
-          </w:rPr>
-          <w:t>doctests</w:t>
-        </w:r>
-        <w:proofErr w:type="spellEnd"/>
       </w:hyperlink>
       <w:r>
         <w:rPr>
@@ -3790,27 +3438,7 @@
           <w:sz w:val="23"/>
           <w:szCs w:val="23"/>
         </w:rPr>
-        <w:t xml:space="preserve"> as a starting point, and you can feel free to add more and implement other tests of your own. You can run the </w:t>
-      </w:r>
-      <w:proofErr w:type="spellStart"/>
-      <w:r>
-        <w:rPr>
-          <w:rFonts w:ascii="Lato" w:eastAsia="Times New Roman" w:hAnsi="Lato" w:cs="Times New Roman"/>
-          <w:color w:val="212529"/>
-          <w:sz w:val="23"/>
-          <w:szCs w:val="23"/>
-        </w:rPr>
-        <w:t>doctests</w:t>
-      </w:r>
-      <w:proofErr w:type="spellEnd"/>
-      <w:r>
-        <w:rPr>
-          <w:rFonts w:ascii="Lato" w:eastAsia="Times New Roman" w:hAnsi="Lato" w:cs="Times New Roman"/>
-          <w:color w:val="212529"/>
-          <w:sz w:val="23"/>
-          <w:szCs w:val="23"/>
-        </w:rPr>
-        <w:t xml:space="preserve"> using:</w:t>
+        <w:t> as a starting point, and you can feel free to add more and implement other tests of your own. You can run the doctests using:</w:t>
       </w:r>
     </w:p>
     <w:p>
@@ -4006,27 +3634,7 @@
           <w:sz w:val="23"/>
           <w:szCs w:val="23"/>
         </w:rPr>
-        <w:t xml:space="preserve"> pass the </w:t>
-      </w:r>
-      <w:proofErr w:type="spellStart"/>
-      <w:r>
-        <w:rPr>
-          <w:rFonts w:ascii="Lato" w:eastAsia="Times New Roman" w:hAnsi="Lato" w:cs="Times New Roman"/>
-          <w:color w:val="212529"/>
-          <w:sz w:val="23"/>
-          <w:szCs w:val="23"/>
-        </w:rPr>
-        <w:t>doctests</w:t>
-      </w:r>
-      <w:proofErr w:type="spellEnd"/>
-      <w:r>
-        <w:rPr>
-          <w:rFonts w:ascii="Lato" w:eastAsia="Times New Roman" w:hAnsi="Lato" w:cs="Times New Roman"/>
-          <w:color w:val="212529"/>
-          <w:sz w:val="23"/>
-          <w:szCs w:val="23"/>
-        </w:rPr>
-        <w:t xml:space="preserve"> that are provided. To thoroughly check the correctness of your </w:t>
+        <w:t xml:space="preserve"> pass the doctests that are provided. To thoroughly check the correctness of your </w:t>
       </w:r>
       <w:r>
         <w:rPr>
@@ -4113,7 +3721,6 @@
         <w:lastRenderedPageBreak/>
         <w:t>In this question, you will implement the </w:t>
       </w:r>
-      <w:proofErr w:type="spellStart"/>
       <w:r>
         <w:rPr>
           <w:rFonts w:ascii="Courier New" w:eastAsia="Times New Roman" w:hAnsi="Courier New" w:cs="Courier New"/>
@@ -4122,7 +3729,6 @@
         </w:rPr>
         <w:t>getObservationProb</w:t>
       </w:r>
-      <w:proofErr w:type="spellEnd"/>
       <w:r>
         <w:rPr>
           <w:rFonts w:ascii="Lato" w:eastAsia="Times New Roman" w:hAnsi="Lato" w:cs="Times New Roman"/>
@@ -4132,7 +3738,6 @@
         </w:rPr>
         <w:t> method in the </w:t>
       </w:r>
-      <w:proofErr w:type="spellStart"/>
       <w:r>
         <w:rPr>
           <w:rFonts w:ascii="Courier New" w:eastAsia="Times New Roman" w:hAnsi="Courier New" w:cs="Courier New"/>
@@ -4141,7 +3746,6 @@
         </w:rPr>
         <w:t>InferenceModule</w:t>
       </w:r>
-      <w:proofErr w:type="spellEnd"/>
       <w:r>
         <w:rPr>
           <w:rFonts w:ascii="Lato" w:eastAsia="Times New Roman" w:hAnsi="Lato" w:cs="Times New Roman"/>
@@ -4204,69 +3808,13 @@
         </w:rPr>
         <w:t>Pacman’s position, the ghost’s position, and the position of the ghost’s jail, and returns the probability of the noisy distance reading given Pacman’s position and the ghost’s position. In other words, we want to return </w:t>
       </w:r>
-      <w:proofErr w:type="gramStart"/>
-      <w:r>
-        <w:rPr>
-          <w:rFonts w:ascii="Courier New" w:eastAsia="Times New Roman" w:hAnsi="Courier New" w:cs="Courier New"/>
-          <w:color w:val="C7254E"/>
-          <w:shd w:val="clear" w:color="auto" w:fill="F9F2F4"/>
-        </w:rPr>
-        <w:t>P(</w:t>
-      </w:r>
-      <w:proofErr w:type="spellStart"/>
-      <w:proofErr w:type="gramEnd"/>
-      <w:r>
-        <w:rPr>
-          <w:rFonts w:ascii="Courier New" w:eastAsia="Times New Roman" w:hAnsi="Courier New" w:cs="Courier New"/>
-          <w:color w:val="C7254E"/>
-          <w:shd w:val="clear" w:color="auto" w:fill="F9F2F4"/>
-        </w:rPr>
-        <w:t>noisyDistance</w:t>
-      </w:r>
-      <w:proofErr w:type="spellEnd"/>
-      <w:r>
-        <w:rPr>
-          <w:rFonts w:ascii="Courier New" w:eastAsia="Times New Roman" w:hAnsi="Courier New" w:cs="Courier New"/>
-          <w:color w:val="C7254E"/>
-          <w:shd w:val="clear" w:color="auto" w:fill="F9F2F4"/>
-        </w:rPr>
-        <w:t xml:space="preserve"> | </w:t>
-      </w:r>
-      <w:proofErr w:type="spellStart"/>
-      <w:r>
-        <w:rPr>
-          <w:rFonts w:ascii="Courier New" w:eastAsia="Times New Roman" w:hAnsi="Courier New" w:cs="Courier New"/>
-          <w:color w:val="C7254E"/>
-          <w:shd w:val="clear" w:color="auto" w:fill="F9F2F4"/>
-        </w:rPr>
-        <w:t>pacmanPosition</w:t>
-      </w:r>
-      <w:proofErr w:type="spellEnd"/>
-      <w:r>
-        <w:rPr>
-          <w:rFonts w:ascii="Courier New" w:eastAsia="Times New Roman" w:hAnsi="Courier New" w:cs="Courier New"/>
-          <w:color w:val="C7254E"/>
-          <w:shd w:val="clear" w:color="auto" w:fill="F9F2F4"/>
-        </w:rPr>
-        <w:t xml:space="preserve">, </w:t>
-      </w:r>
-      <w:proofErr w:type="spellStart"/>
-      <w:r>
-        <w:rPr>
-          <w:rFonts w:ascii="Courier New" w:eastAsia="Times New Roman" w:hAnsi="Courier New" w:cs="Courier New"/>
-          <w:color w:val="C7254E"/>
-          <w:shd w:val="clear" w:color="auto" w:fill="F9F2F4"/>
-        </w:rPr>
-        <w:t>ghostPosition</w:t>
-      </w:r>
-      <w:proofErr w:type="spellEnd"/>
-      <w:r>
-        <w:rPr>
-          <w:rFonts w:ascii="Courier New" w:eastAsia="Times New Roman" w:hAnsi="Courier New" w:cs="Courier New"/>
-          <w:color w:val="C7254E"/>
-          <w:shd w:val="clear" w:color="auto" w:fill="F9F2F4"/>
-        </w:rPr>
-        <w:t>)</w:t>
+      <w:r>
+        <w:rPr>
+          <w:rFonts w:ascii="Courier New" w:eastAsia="Times New Roman" w:hAnsi="Courier New" w:cs="Courier New"/>
+          <w:color w:val="C7254E"/>
+          <w:shd w:val="clear" w:color="auto" w:fill="F9F2F4"/>
+        </w:rPr>
+        <w:t>P(noisyDistance | pacmanPosition, ghostPosition)</w:t>
       </w:r>
       <w:r>
         <w:rPr>
@@ -4298,61 +3846,13 @@
         </w:rPr>
         <w:t>The distance sensor has a probability distribution over distance readings given the true distance from Pacman to the ghost. This distribution is modeled by the function </w:t>
       </w:r>
-      <w:proofErr w:type="spellStart"/>
-      <w:proofErr w:type="gramStart"/>
-      <w:r>
-        <w:rPr>
-          <w:rFonts w:ascii="Courier New" w:eastAsia="Times New Roman" w:hAnsi="Courier New" w:cs="Courier New"/>
-          <w:color w:val="C7254E"/>
-          <w:shd w:val="clear" w:color="auto" w:fill="F9F2F4"/>
-        </w:rPr>
-        <w:t>busters.getObservationProbability</w:t>
-      </w:r>
-      <w:proofErr w:type="spellEnd"/>
-      <w:proofErr w:type="gramEnd"/>
-      <w:r>
-        <w:rPr>
-          <w:rFonts w:ascii="Courier New" w:eastAsia="Times New Roman" w:hAnsi="Courier New" w:cs="Courier New"/>
-          <w:color w:val="C7254E"/>
-          <w:shd w:val="clear" w:color="auto" w:fill="F9F2F4"/>
-        </w:rPr>
-        <w:t>(</w:t>
-      </w:r>
-      <w:proofErr w:type="spellStart"/>
-      <w:r>
-        <w:rPr>
-          <w:rFonts w:ascii="Courier New" w:eastAsia="Times New Roman" w:hAnsi="Courier New" w:cs="Courier New"/>
-          <w:color w:val="C7254E"/>
-          <w:shd w:val="clear" w:color="auto" w:fill="F9F2F4"/>
-        </w:rPr>
-        <w:t>noisyDistance</w:t>
-      </w:r>
-      <w:proofErr w:type="spellEnd"/>
-      <w:r>
-        <w:rPr>
-          <w:rFonts w:ascii="Courier New" w:eastAsia="Times New Roman" w:hAnsi="Courier New" w:cs="Courier New"/>
-          <w:color w:val="C7254E"/>
-          <w:shd w:val="clear" w:color="auto" w:fill="F9F2F4"/>
-        </w:rPr>
-        <w:t xml:space="preserve">, </w:t>
-      </w:r>
-      <w:proofErr w:type="spellStart"/>
-      <w:r>
-        <w:rPr>
-          <w:rFonts w:ascii="Courier New" w:eastAsia="Times New Roman" w:hAnsi="Courier New" w:cs="Courier New"/>
-          <w:color w:val="C7254E"/>
-          <w:shd w:val="clear" w:color="auto" w:fill="F9F2F4"/>
-        </w:rPr>
-        <w:t>trueDistance</w:t>
-      </w:r>
-      <w:proofErr w:type="spellEnd"/>
-      <w:r>
-        <w:rPr>
-          <w:rFonts w:ascii="Courier New" w:eastAsia="Times New Roman" w:hAnsi="Courier New" w:cs="Courier New"/>
-          <w:color w:val="C7254E"/>
-          <w:shd w:val="clear" w:color="auto" w:fill="F9F2F4"/>
-        </w:rPr>
-        <w:t>)</w:t>
+      <w:r>
+        <w:rPr>
+          <w:rFonts w:ascii="Courier New" w:eastAsia="Times New Roman" w:hAnsi="Courier New" w:cs="Courier New"/>
+          <w:color w:val="C7254E"/>
+          <w:shd w:val="clear" w:color="auto" w:fill="F9F2F4"/>
+        </w:rPr>
+        <w:t>busters.getObservationProbability(noisyDistance, trueDistance)</w:t>
       </w:r>
       <w:r>
         <w:rPr>
@@ -4369,43 +3869,7 @@
           <w:color w:val="C7254E"/>
           <w:shd w:val="clear" w:color="auto" w:fill="F9F2F4"/>
         </w:rPr>
-        <w:t>P(</w:t>
-      </w:r>
-      <w:proofErr w:type="spellStart"/>
-      <w:r>
-        <w:rPr>
-          <w:rFonts w:ascii="Courier New" w:eastAsia="Times New Roman" w:hAnsi="Courier New" w:cs="Courier New"/>
-          <w:color w:val="C7254E"/>
-          <w:shd w:val="clear" w:color="auto" w:fill="F9F2F4"/>
-        </w:rPr>
-        <w:t>noisyDistance</w:t>
-      </w:r>
-      <w:proofErr w:type="spellEnd"/>
-      <w:r>
-        <w:rPr>
-          <w:rFonts w:ascii="Courier New" w:eastAsia="Times New Roman" w:hAnsi="Courier New" w:cs="Courier New"/>
-          <w:color w:val="C7254E"/>
-          <w:shd w:val="clear" w:color="auto" w:fill="F9F2F4"/>
-        </w:rPr>
-        <w:t xml:space="preserve"> | </w:t>
-      </w:r>
-      <w:proofErr w:type="spellStart"/>
-      <w:r>
-        <w:rPr>
-          <w:rFonts w:ascii="Courier New" w:eastAsia="Times New Roman" w:hAnsi="Courier New" w:cs="Courier New"/>
-          <w:color w:val="C7254E"/>
-          <w:shd w:val="clear" w:color="auto" w:fill="F9F2F4"/>
-        </w:rPr>
-        <w:t>trueDistance</w:t>
-      </w:r>
-      <w:proofErr w:type="spellEnd"/>
-      <w:r>
-        <w:rPr>
-          <w:rFonts w:ascii="Courier New" w:eastAsia="Times New Roman" w:hAnsi="Courier New" w:cs="Courier New"/>
-          <w:color w:val="C7254E"/>
-          <w:shd w:val="clear" w:color="auto" w:fill="F9F2F4"/>
-        </w:rPr>
-        <w:t>)</w:t>
+        <w:t>P(noisyDistance | trueDistance)</w:t>
       </w:r>
       <w:r>
         <w:rPr>
@@ -4461,7 +3925,6 @@
         </w:rPr>
         <w:t>se the provided </w:t>
       </w:r>
-      <w:proofErr w:type="spellStart"/>
       <w:r>
         <w:rPr>
           <w:rFonts w:ascii="Courier New" w:eastAsia="Times New Roman" w:hAnsi="Courier New" w:cs="Courier New"/>
@@ -4470,7 +3933,6 @@
         </w:rPr>
         <w:t>manhattanDistance</w:t>
       </w:r>
-      <w:proofErr w:type="spellEnd"/>
       <w:r>
         <w:rPr>
           <w:rFonts w:ascii="Lato" w:eastAsia="Times New Roman" w:hAnsi="Lato" w:cs="Times New Roman"/>
@@ -4687,27 +4149,7 @@
           <w:sz w:val="23"/>
           <w:szCs w:val="23"/>
         </w:rPr>
-        <w:t xml:space="preserve">To test your code and run the </w:t>
-      </w:r>
-      <w:proofErr w:type="spellStart"/>
-      <w:r>
-        <w:rPr>
-          <w:rFonts w:ascii="Lato" w:eastAsia="Times New Roman" w:hAnsi="Lato" w:cs="Times New Roman"/>
-          <w:color w:val="212529"/>
-          <w:sz w:val="23"/>
-          <w:szCs w:val="23"/>
-        </w:rPr>
-        <w:t>autograder</w:t>
-      </w:r>
-      <w:proofErr w:type="spellEnd"/>
-      <w:r>
-        <w:rPr>
-          <w:rFonts w:ascii="Lato" w:eastAsia="Times New Roman" w:hAnsi="Lato" w:cs="Times New Roman"/>
-          <w:color w:val="212529"/>
-          <w:sz w:val="23"/>
-          <w:szCs w:val="23"/>
-        </w:rPr>
-        <w:t xml:space="preserve"> for this question:</w:t>
+        <w:t>To test your code and run the autograder for this question:</w:t>
       </w:r>
     </w:p>
     <w:p>
@@ -4804,27 +4246,7 @@
           <w:sz w:val="23"/>
           <w:szCs w:val="23"/>
         </w:rPr>
-        <w:t xml:space="preserve">ome of the </w:t>
-      </w:r>
-      <w:proofErr w:type="spellStart"/>
-      <w:r>
-        <w:rPr>
-          <w:rFonts w:ascii="Lato" w:eastAsia="Times New Roman" w:hAnsi="Lato" w:cs="Times New Roman"/>
-          <w:color w:val="212529"/>
-          <w:sz w:val="23"/>
-          <w:szCs w:val="23"/>
-        </w:rPr>
-        <w:t>autograder</w:t>
-      </w:r>
-      <w:proofErr w:type="spellEnd"/>
-      <w:r>
-        <w:rPr>
-          <w:rFonts w:ascii="Lato" w:eastAsia="Times New Roman" w:hAnsi="Lato" w:cs="Times New Roman"/>
-          <w:color w:val="212529"/>
-          <w:sz w:val="23"/>
-          <w:szCs w:val="23"/>
-        </w:rPr>
-        <w:t xml:space="preserve"> tests </w:t>
+        <w:t xml:space="preserve">ome of the autograder tests </w:t>
       </w:r>
       <w:r>
         <w:rPr>
@@ -4878,27 +4300,7 @@
           <w:sz w:val="23"/>
           <w:szCs w:val="23"/>
         </w:rPr>
-        <w:t xml:space="preserve"> the </w:t>
-      </w:r>
-      <w:proofErr w:type="spellStart"/>
-      <w:r>
-        <w:rPr>
-          <w:rFonts w:ascii="Lato" w:eastAsia="Times New Roman" w:hAnsi="Lato" w:cs="Times New Roman"/>
-          <w:color w:val="212529"/>
-          <w:sz w:val="23"/>
-          <w:szCs w:val="23"/>
-        </w:rPr>
-        <w:t>autograder</w:t>
-      </w:r>
-      <w:proofErr w:type="spellEnd"/>
-      <w:r>
-        <w:rPr>
-          <w:rFonts w:ascii="Lato" w:eastAsia="Times New Roman" w:hAnsi="Lato" w:cs="Times New Roman"/>
-          <w:color w:val="212529"/>
-          <w:sz w:val="23"/>
-          <w:szCs w:val="23"/>
-        </w:rPr>
-        <w:t xml:space="preserve"> doesn’t time out</w:t>
+        <w:t xml:space="preserve"> the autograder doesn’t time out</w:t>
       </w:r>
       <w:r>
         <w:rPr>
@@ -5030,7 +4432,6 @@
         </w:rPr>
         <w:t>In this question, you will implement the </w:t>
       </w:r>
-      <w:proofErr w:type="spellStart"/>
       <w:r>
         <w:rPr>
           <w:rFonts w:ascii="Courier New" w:eastAsia="Times New Roman" w:hAnsi="Courier New" w:cs="Courier New"/>
@@ -5039,7 +4440,6 @@
         </w:rPr>
         <w:t>observeUpdate</w:t>
       </w:r>
-      <w:proofErr w:type="spellEnd"/>
       <w:r>
         <w:rPr>
           <w:rFonts w:ascii="Lato" w:eastAsia="Times New Roman" w:hAnsi="Lato" w:cs="Times New Roman"/>
@@ -5049,7 +4449,6 @@
         </w:rPr>
         <w:t> method in </w:t>
       </w:r>
-      <w:proofErr w:type="spellStart"/>
       <w:r>
         <w:rPr>
           <w:rFonts w:ascii="Courier New" w:eastAsia="Times New Roman" w:hAnsi="Courier New" w:cs="Courier New"/>
@@ -5058,7 +4457,6 @@
         </w:rPr>
         <w:t>ExactInference</w:t>
       </w:r>
-      <w:proofErr w:type="spellEnd"/>
       <w:r>
         <w:rPr>
           <w:rFonts w:ascii="Lato" w:eastAsia="Times New Roman" w:hAnsi="Lato" w:cs="Times New Roman"/>
@@ -5105,7 +4503,6 @@
         </w:rPr>
         <w:t>. The </w:t>
       </w:r>
-      <w:proofErr w:type="spellStart"/>
       <w:r>
         <w:rPr>
           <w:rFonts w:ascii="Courier New" w:eastAsia="Times New Roman" w:hAnsi="Courier New" w:cs="Courier New"/>
@@ -5114,7 +4511,6 @@
         </w:rPr>
         <w:t>observeUpdate</w:t>
       </w:r>
-      <w:proofErr w:type="spellEnd"/>
       <w:r>
         <w:rPr>
           <w:rFonts w:ascii="Lato" w:eastAsia="Times New Roman" w:hAnsi="Lato" w:cs="Times New Roman"/>
@@ -5134,8 +4530,6 @@
         <w:lastRenderedPageBreak/>
         <w:t>the belief at every position on the map after receiving a sensor reading. You should iterate your updates over the variable </w:t>
       </w:r>
-      <w:proofErr w:type="spellStart"/>
-      <w:proofErr w:type="gramStart"/>
       <w:r>
         <w:rPr>
           <w:rFonts w:ascii="Courier New" w:eastAsia="Times New Roman" w:hAnsi="Courier New" w:cs="Courier New"/>
@@ -5144,8 +4538,6 @@
         </w:rPr>
         <w:t>self.allPositions</w:t>
       </w:r>
-      <w:proofErr w:type="spellEnd"/>
-      <w:proofErr w:type="gramEnd"/>
       <w:r>
         <w:rPr>
           <w:rFonts w:ascii="Lato" w:eastAsia="Times New Roman" w:hAnsi="Lato" w:cs="Times New Roman"/>
@@ -5155,7 +4547,6 @@
         </w:rPr>
         <w:t> which includes all legal positions plus the special jail position. Beliefs represent the probability that the ghost is at a particular location, and are stored as a </w:t>
       </w:r>
-      <w:proofErr w:type="spellStart"/>
       <w:r>
         <w:rPr>
           <w:rFonts w:ascii="Courier New" w:eastAsia="Times New Roman" w:hAnsi="Courier New" w:cs="Courier New"/>
@@ -5164,7 +4555,6 @@
         </w:rPr>
         <w:t>DiscreteDistribution</w:t>
       </w:r>
-      <w:proofErr w:type="spellEnd"/>
       <w:r>
         <w:rPr>
           <w:rFonts w:ascii="Lato" w:eastAsia="Times New Roman" w:hAnsi="Lato" w:cs="Times New Roman"/>
@@ -5174,8 +4564,6 @@
         </w:rPr>
         <w:t> object in a field called </w:t>
       </w:r>
-      <w:proofErr w:type="spellStart"/>
-      <w:proofErr w:type="gramStart"/>
       <w:r>
         <w:rPr>
           <w:rFonts w:ascii="Courier New" w:eastAsia="Times New Roman" w:hAnsi="Courier New" w:cs="Courier New"/>
@@ -5184,8 +4572,6 @@
         </w:rPr>
         <w:t>self.beliefs</w:t>
       </w:r>
-      <w:proofErr w:type="spellEnd"/>
-      <w:proofErr w:type="gramEnd"/>
       <w:r>
         <w:rPr>
           <w:rFonts w:ascii="Lato" w:eastAsia="Times New Roman" w:hAnsi="Lato" w:cs="Times New Roman"/>
@@ -5216,8 +4602,6 @@
         </w:rPr>
         <w:t>Before typing any code, write down the equation of the inference problem you are trying to solve. You should use the function </w:t>
       </w:r>
-      <w:proofErr w:type="spellStart"/>
-      <w:proofErr w:type="gramStart"/>
       <w:r>
         <w:rPr>
           <w:rFonts w:ascii="Courier New" w:eastAsia="Times New Roman" w:hAnsi="Courier New" w:cs="Courier New"/>
@@ -5226,8 +4610,6 @@
         </w:rPr>
         <w:t>self.getObservationProb</w:t>
       </w:r>
-      <w:proofErr w:type="spellEnd"/>
-      <w:proofErr w:type="gramEnd"/>
       <w:r>
         <w:rPr>
           <w:rFonts w:ascii="Lato" w:eastAsia="Times New Roman" w:hAnsi="Lato" w:cs="Times New Roman"/>
@@ -5237,23 +4619,13 @@
         </w:rPr>
         <w:t> that you wrote in the last question, which returns the probability of an observation given Pacman’s position, a potential ghost position, and the jail position. You can obtain Pacman’s position using </w:t>
       </w:r>
-      <w:proofErr w:type="spellStart"/>
-      <w:r>
-        <w:rPr>
-          <w:rFonts w:ascii="Courier New" w:eastAsia="Times New Roman" w:hAnsi="Courier New" w:cs="Courier New"/>
-          <w:color w:val="C7254E"/>
-          <w:shd w:val="clear" w:color="auto" w:fill="F9F2F4"/>
-        </w:rPr>
-        <w:t>gameState.getPacmanPosition</w:t>
-      </w:r>
-      <w:proofErr w:type="spellEnd"/>
-      <w:r>
-        <w:rPr>
-          <w:rFonts w:ascii="Courier New" w:eastAsia="Times New Roman" w:hAnsi="Courier New" w:cs="Courier New"/>
-          <w:color w:val="C7254E"/>
-          <w:shd w:val="clear" w:color="auto" w:fill="F9F2F4"/>
-        </w:rPr>
-        <w:t>()</w:t>
+      <w:r>
+        <w:rPr>
+          <w:rFonts w:ascii="Courier New" w:eastAsia="Times New Roman" w:hAnsi="Courier New" w:cs="Courier New"/>
+          <w:color w:val="C7254E"/>
+          <w:shd w:val="clear" w:color="auto" w:fill="F9F2F4"/>
+        </w:rPr>
+        <w:t>gameState.getPacmanPosition()</w:t>
       </w:r>
       <w:r>
         <w:rPr>
@@ -5264,25 +4636,13 @@
         </w:rPr>
         <w:t>, and the jail position using </w:t>
       </w:r>
-      <w:proofErr w:type="spellStart"/>
-      <w:proofErr w:type="gramStart"/>
-      <w:r>
-        <w:rPr>
-          <w:rFonts w:ascii="Courier New" w:eastAsia="Times New Roman" w:hAnsi="Courier New" w:cs="Courier New"/>
-          <w:color w:val="C7254E"/>
-          <w:shd w:val="clear" w:color="auto" w:fill="F9F2F4"/>
-        </w:rPr>
-        <w:t>self.getJailPosition</w:t>
-      </w:r>
-      <w:proofErr w:type="spellEnd"/>
-      <w:proofErr w:type="gramEnd"/>
-      <w:r>
-        <w:rPr>
-          <w:rFonts w:ascii="Courier New" w:eastAsia="Times New Roman" w:hAnsi="Courier New" w:cs="Courier New"/>
-          <w:color w:val="C7254E"/>
-          <w:shd w:val="clear" w:color="auto" w:fill="F9F2F4"/>
-        </w:rPr>
-        <w:t>()</w:t>
+      <w:r>
+        <w:rPr>
+          <w:rFonts w:ascii="Courier New" w:eastAsia="Times New Roman" w:hAnsi="Courier New" w:cs="Courier New"/>
+          <w:color w:val="C7254E"/>
+          <w:shd w:val="clear" w:color="auto" w:fill="F9F2F4"/>
+        </w:rPr>
+        <w:t>self.getJailPosition()</w:t>
       </w:r>
       <w:r>
         <w:rPr>
@@ -5344,27 +4704,7 @@
           <w:sz w:val="23"/>
           <w:szCs w:val="23"/>
         </w:rPr>
-        <w:t xml:space="preserve">our </w:t>
-      </w:r>
-      <w:proofErr w:type="gramStart"/>
-      <w:r>
-        <w:rPr>
-          <w:rFonts w:ascii="Lato" w:eastAsia="Times New Roman" w:hAnsi="Lato" w:cs="Times New Roman"/>
-          <w:color w:val="212529"/>
-          <w:sz w:val="23"/>
-          <w:szCs w:val="23"/>
-        </w:rPr>
-        <w:t>busters</w:t>
-      </w:r>
-      <w:proofErr w:type="gramEnd"/>
-      <w:r>
-        <w:rPr>
-          <w:rFonts w:ascii="Lato" w:eastAsia="Times New Roman" w:hAnsi="Lato" w:cs="Times New Roman"/>
-          <w:color w:val="212529"/>
-          <w:sz w:val="23"/>
-          <w:szCs w:val="23"/>
-        </w:rPr>
-        <w:t xml:space="preserve"> agents have a separate inference module for each ghost they are tracking. </w:t>
+        <w:t xml:space="preserve">our busters agents have a separate inference module for each ghost they are tracking. </w:t>
       </w:r>
       <w:r>
         <w:rPr>
@@ -5384,7 +4724,6 @@
         </w:rPr>
         <w:t>f you print an observation inside the </w:t>
       </w:r>
-      <w:proofErr w:type="spellStart"/>
       <w:r>
         <w:rPr>
           <w:rFonts w:ascii="Courier New" w:eastAsia="Times New Roman" w:hAnsi="Courier New" w:cs="Courier New"/>
@@ -5393,7 +4732,6 @@
         </w:rPr>
         <w:t>observeUpdate</w:t>
       </w:r>
-      <w:proofErr w:type="spellEnd"/>
       <w:r>
         <w:rPr>
           <w:rFonts w:ascii="Lato" w:eastAsia="Times New Roman" w:hAnsi="Lato" w:cs="Times New Roman"/>
@@ -5422,27 +4760,7 @@
           <w:sz w:val="23"/>
           <w:szCs w:val="23"/>
         </w:rPr>
-        <w:t xml:space="preserve">To run the </w:t>
-      </w:r>
-      <w:proofErr w:type="spellStart"/>
-      <w:r>
-        <w:rPr>
-          <w:rFonts w:ascii="Lato" w:eastAsia="Times New Roman" w:hAnsi="Lato" w:cs="Times New Roman"/>
-          <w:color w:val="212529"/>
-          <w:sz w:val="23"/>
-          <w:szCs w:val="23"/>
-        </w:rPr>
-        <w:t>autograder</w:t>
-      </w:r>
-      <w:proofErr w:type="spellEnd"/>
-      <w:r>
-        <w:rPr>
-          <w:rFonts w:ascii="Lato" w:eastAsia="Times New Roman" w:hAnsi="Lato" w:cs="Times New Roman"/>
-          <w:color w:val="212529"/>
-          <w:sz w:val="23"/>
-          <w:szCs w:val="23"/>
-        </w:rPr>
-        <w:t xml:space="preserve"> for this question and visualize the output:</w:t>
+        <w:t>To run the autograder for this question and visualize the output:</w:t>
       </w:r>
     </w:p>
     <w:p>
@@ -5530,27 +4848,7 @@
           <w:sz w:val="23"/>
           <w:szCs w:val="23"/>
         </w:rPr>
-        <w:t xml:space="preserve">If you want to run this test (or any of the other tests) without </w:t>
-      </w:r>
-      <w:proofErr w:type="gramStart"/>
-      <w:r>
-        <w:rPr>
-          <w:rFonts w:ascii="Lato" w:eastAsia="Times New Roman" w:hAnsi="Lato" w:cs="Times New Roman"/>
-          <w:color w:val="212529"/>
-          <w:sz w:val="23"/>
-          <w:szCs w:val="23"/>
-        </w:rPr>
-        <w:t>graphics</w:t>
-      </w:r>
-      <w:proofErr w:type="gramEnd"/>
-      <w:r>
-        <w:rPr>
-          <w:rFonts w:ascii="Lato" w:eastAsia="Times New Roman" w:hAnsi="Lato" w:cs="Times New Roman"/>
-          <w:color w:val="212529"/>
-          <w:sz w:val="23"/>
-          <w:szCs w:val="23"/>
-        </w:rPr>
-        <w:t xml:space="preserve"> you can add the following flag:</w:t>
+        <w:t>If you want to run this test (or any of the other tests) without graphics you can add the following flag:</w:t>
       </w:r>
     </w:p>
     <w:p>
@@ -5679,7 +4977,6 @@
         </w:rPr>
         <w:t xml:space="preserve">, the </w:t>
       </w:r>
-      <w:proofErr w:type="spellStart"/>
       <w:r>
         <w:rPr>
           <w:rFonts w:ascii="Lato" w:eastAsia="Times New Roman" w:hAnsi="Lato" w:cs="Times New Roman"/>
@@ -5689,7 +4986,6 @@
         </w:rPr>
         <w:t>autograder</w:t>
       </w:r>
-      <w:proofErr w:type="spellEnd"/>
       <w:r>
         <w:rPr>
           <w:rFonts w:ascii="Lato" w:eastAsia="Times New Roman" w:hAnsi="Lato" w:cs="Times New Roman"/>
@@ -5770,27 +5066,7 @@
           <w:sz w:val="23"/>
           <w:szCs w:val="23"/>
         </w:rPr>
-        <w:t xml:space="preserve"> flag. If the </w:t>
-      </w:r>
-      <w:proofErr w:type="spellStart"/>
-      <w:r>
-        <w:rPr>
-          <w:rFonts w:ascii="Lato" w:eastAsia="Times New Roman" w:hAnsi="Lato" w:cs="Times New Roman"/>
-          <w:color w:val="212529"/>
-          <w:sz w:val="23"/>
-          <w:szCs w:val="23"/>
-        </w:rPr>
-        <w:t>autograder</w:t>
-      </w:r>
-      <w:proofErr w:type="spellEnd"/>
-      <w:r>
-        <w:rPr>
-          <w:rFonts w:ascii="Lato" w:eastAsia="Times New Roman" w:hAnsi="Lato" w:cs="Times New Roman"/>
-          <w:color w:val="212529"/>
-          <w:sz w:val="23"/>
-          <w:szCs w:val="23"/>
-        </w:rPr>
-        <w:t xml:space="preserve"> passes with this flag</w:t>
+        <w:t> flag. If the autograder passes with this flag</w:t>
       </w:r>
       <w:r>
         <w:rPr>
@@ -5808,27 +5084,7 @@
           <w:sz w:val="23"/>
           <w:szCs w:val="23"/>
         </w:rPr>
-        <w:t xml:space="preserve">, then you will receive full points, even if the </w:t>
-      </w:r>
-      <w:proofErr w:type="spellStart"/>
-      <w:r>
-        <w:rPr>
-          <w:rFonts w:ascii="Lato" w:eastAsia="Times New Roman" w:hAnsi="Lato" w:cs="Times New Roman"/>
-          <w:color w:val="212529"/>
-          <w:sz w:val="23"/>
-          <w:szCs w:val="23"/>
-        </w:rPr>
-        <w:t>autograder</w:t>
-      </w:r>
-      <w:proofErr w:type="spellEnd"/>
-      <w:r>
-        <w:rPr>
-          <w:rFonts w:ascii="Lato" w:eastAsia="Times New Roman" w:hAnsi="Lato" w:cs="Times New Roman"/>
-          <w:color w:val="212529"/>
-          <w:sz w:val="23"/>
-          <w:szCs w:val="23"/>
-        </w:rPr>
-        <w:t xml:space="preserve"> times out with graphics.</w:t>
+        <w:t>, then you will receive full points, even if the autograder times out with graphics.</w:t>
       </w:r>
     </w:p>
     <w:p>
@@ -6125,7 +5381,6 @@
         </w:rPr>
         <w:t xml:space="preserve">the ghost is very far. The reading indicating the ghost </w:t>
       </w:r>
-      <w:proofErr w:type="gramStart"/>
       <w:r>
         <w:rPr>
           <w:rFonts w:ascii="Lato" w:eastAsia="Times New Roman" w:hAnsi="Lato" w:cs="Times New Roman"/>
@@ -6151,17 +5406,7 @@
           <w:sz w:val="23"/>
           <w:szCs w:val="23"/>
         </w:rPr>
-        <w:t>is</w:t>
-      </w:r>
-      <w:proofErr w:type="gramEnd"/>
-      <w:r>
-        <w:rPr>
-          <w:rFonts w:ascii="Lato" w:eastAsia="Times New Roman" w:hAnsi="Lato" w:cs="Times New Roman"/>
-          <w:color w:val="212529"/>
-          <w:sz w:val="23"/>
-          <w:szCs w:val="23"/>
-        </w:rPr>
-        <w:t xml:space="preserve"> </w:t>
+        <w:t xml:space="preserve">is </w:t>
       </w:r>
       <w:r>
         <w:rPr>
@@ -6193,7 +5438,6 @@
         </w:rPr>
         <w:t>In this question, you will implement the </w:t>
       </w:r>
-      <w:proofErr w:type="spellStart"/>
       <w:r>
         <w:rPr>
           <w:rFonts w:ascii="Courier New" w:eastAsia="Times New Roman" w:hAnsi="Courier New" w:cs="Courier New"/>
@@ -6202,7 +5446,6 @@
         </w:rPr>
         <w:t>elapseTime</w:t>
       </w:r>
-      <w:proofErr w:type="spellEnd"/>
       <w:r>
         <w:rPr>
           <w:rFonts w:ascii="Lato" w:eastAsia="Times New Roman" w:hAnsi="Lato" w:cs="Times New Roman"/>
@@ -6212,7 +5455,6 @@
         </w:rPr>
         <w:t> method in </w:t>
       </w:r>
-      <w:proofErr w:type="spellStart"/>
       <w:r>
         <w:rPr>
           <w:rFonts w:ascii="Courier New" w:eastAsia="Times New Roman" w:hAnsi="Courier New" w:cs="Courier New"/>
@@ -6221,7 +5463,6 @@
         </w:rPr>
         <w:t>ExactInference</w:t>
       </w:r>
-      <w:proofErr w:type="spellEnd"/>
       <w:r>
         <w:rPr>
           <w:rFonts w:ascii="Lato" w:eastAsia="Times New Roman" w:hAnsi="Lato" w:cs="Times New Roman"/>
@@ -6231,7 +5472,6 @@
         </w:rPr>
         <w:t>. The </w:t>
       </w:r>
-      <w:proofErr w:type="spellStart"/>
       <w:r>
         <w:rPr>
           <w:rFonts w:ascii="Courier New" w:eastAsia="Times New Roman" w:hAnsi="Courier New" w:cs="Courier New"/>
@@ -6240,7 +5480,6 @@
         </w:rPr>
         <w:t>elapseTime</w:t>
       </w:r>
-      <w:proofErr w:type="spellEnd"/>
       <w:r>
         <w:rPr>
           <w:rFonts w:ascii="Lato" w:eastAsia="Times New Roman" w:hAnsi="Lato" w:cs="Times New Roman"/>
@@ -6288,8 +5527,6 @@
         </w:rPr>
         <w:t>. Your agent has access to the action distribution for the ghost through </w:t>
       </w:r>
-      <w:proofErr w:type="spellStart"/>
-      <w:proofErr w:type="gramStart"/>
       <w:r>
         <w:rPr>
           <w:rFonts w:ascii="Courier New" w:eastAsia="Times New Roman" w:hAnsi="Courier New" w:cs="Courier New"/>
@@ -6298,8 +5535,6 @@
         </w:rPr>
         <w:t>self.getPositionDistribution</w:t>
       </w:r>
-      <w:proofErr w:type="spellEnd"/>
-      <w:proofErr w:type="gramEnd"/>
       <w:r>
         <w:rPr>
           <w:rFonts w:ascii="Lato" w:eastAsia="Times New Roman" w:hAnsi="Lato" w:cs="Times New Roman"/>
@@ -6364,7 +5599,6 @@
           <w:bdr w:val="none" w:sz="0" w:space="0" w:color="auto" w:frame="1"/>
         </w:rPr>
       </w:pPr>
-      <w:proofErr w:type="spellStart"/>
       <w:r>
         <w:rPr>
           <w:rFonts w:ascii="Courier New" w:eastAsia="Times New Roman" w:hAnsi="Courier New" w:cs="Courier New"/>
@@ -6373,86 +5607,7 @@
           <w:szCs w:val="20"/>
           <w:bdr w:val="none" w:sz="0" w:space="0" w:color="auto" w:frame="1"/>
         </w:rPr>
-        <w:t>newPosDist</w:t>
-      </w:r>
-      <w:proofErr w:type="spellEnd"/>
-      <w:r>
-        <w:rPr>
-          <w:rFonts w:ascii="Courier New" w:eastAsia="Times New Roman" w:hAnsi="Courier New" w:cs="Courier New"/>
-          <w:color w:val="212529"/>
-          <w:sz w:val="20"/>
-          <w:szCs w:val="20"/>
-          <w:bdr w:val="none" w:sz="0" w:space="0" w:color="auto" w:frame="1"/>
-        </w:rPr>
-        <w:t xml:space="preserve"> = </w:t>
-      </w:r>
-      <w:proofErr w:type="spellStart"/>
-      <w:proofErr w:type="gramStart"/>
-      <w:r>
-        <w:rPr>
-          <w:rFonts w:ascii="Courier New" w:eastAsia="Times New Roman" w:hAnsi="Courier New" w:cs="Courier New"/>
-          <w:color w:val="212529"/>
-          <w:sz w:val="20"/>
-          <w:szCs w:val="20"/>
-          <w:bdr w:val="none" w:sz="0" w:space="0" w:color="auto" w:frame="1"/>
-        </w:rPr>
-        <w:t>self.getPositionDistribution</w:t>
-      </w:r>
-      <w:proofErr w:type="spellEnd"/>
-      <w:proofErr w:type="gramEnd"/>
-      <w:r>
-        <w:rPr>
-          <w:rFonts w:ascii="Courier New" w:eastAsia="Times New Roman" w:hAnsi="Courier New" w:cs="Courier New"/>
-          <w:color w:val="212529"/>
-          <w:sz w:val="20"/>
-          <w:szCs w:val="20"/>
-          <w:bdr w:val="none" w:sz="0" w:space="0" w:color="auto" w:frame="1"/>
-        </w:rPr>
-        <w:t>(</w:t>
-      </w:r>
-      <w:proofErr w:type="spellStart"/>
-      <w:r>
-        <w:rPr>
-          <w:rFonts w:ascii="Courier New" w:eastAsia="Times New Roman" w:hAnsi="Courier New" w:cs="Courier New"/>
-          <w:color w:val="212529"/>
-          <w:sz w:val="20"/>
-          <w:szCs w:val="20"/>
-          <w:bdr w:val="none" w:sz="0" w:space="0" w:color="auto" w:frame="1"/>
-        </w:rPr>
-        <w:t>gameState</w:t>
-      </w:r>
-      <w:proofErr w:type="spellEnd"/>
-      <w:r>
-        <w:rPr>
-          <w:rFonts w:ascii="Courier New" w:eastAsia="Times New Roman" w:hAnsi="Courier New" w:cs="Courier New"/>
-          <w:color w:val="212529"/>
-          <w:sz w:val="20"/>
-          <w:szCs w:val="20"/>
-          <w:bdr w:val="none" w:sz="0" w:space="0" w:color="auto" w:frame="1"/>
-        </w:rPr>
-        <w:t xml:space="preserve">, </w:t>
-      </w:r>
-      <w:proofErr w:type="spellStart"/>
-      <w:r>
-        <w:rPr>
-          <w:rFonts w:ascii="Courier New" w:eastAsia="Times New Roman" w:hAnsi="Courier New" w:cs="Courier New"/>
-          <w:color w:val="212529"/>
-          <w:sz w:val="20"/>
-          <w:szCs w:val="20"/>
-          <w:bdr w:val="none" w:sz="0" w:space="0" w:color="auto" w:frame="1"/>
-        </w:rPr>
-        <w:t>oldPos</w:t>
-      </w:r>
-      <w:proofErr w:type="spellEnd"/>
-      <w:r>
-        <w:rPr>
-          <w:rFonts w:ascii="Courier New" w:eastAsia="Times New Roman" w:hAnsi="Courier New" w:cs="Courier New"/>
-          <w:color w:val="212529"/>
-          <w:sz w:val="20"/>
-          <w:szCs w:val="20"/>
-          <w:bdr w:val="none" w:sz="0" w:space="0" w:color="auto" w:frame="1"/>
-        </w:rPr>
-        <w:t>)</w:t>
+        <w:t>newPosDist = self.getPositionDistribution(gameState, oldPos)</w:t>
       </w:r>
     </w:p>
     <w:p>
@@ -6475,7 +5630,6 @@
         </w:rPr>
         <w:t>Where </w:t>
       </w:r>
-      <w:proofErr w:type="spellStart"/>
       <w:r>
         <w:rPr>
           <w:rFonts w:ascii="Courier New" w:eastAsia="Times New Roman" w:hAnsi="Courier New" w:cs="Courier New"/>
@@ -6484,7 +5638,6 @@
         </w:rPr>
         <w:t>oldPos</w:t>
       </w:r>
-      <w:proofErr w:type="spellEnd"/>
       <w:r>
         <w:rPr>
           <w:rFonts w:ascii="Lato" w:eastAsia="Times New Roman" w:hAnsi="Lato" w:cs="Times New Roman"/>
@@ -6494,7 +5647,6 @@
         </w:rPr>
         <w:t> refers to the previous ghost position. </w:t>
       </w:r>
-      <w:proofErr w:type="spellStart"/>
       <w:r>
         <w:rPr>
           <w:rFonts w:ascii="Courier New" w:eastAsia="Times New Roman" w:hAnsi="Courier New" w:cs="Courier New"/>
@@ -6503,7 +5655,6 @@
         </w:rPr>
         <w:t>newPosDist</w:t>
       </w:r>
-      <w:proofErr w:type="spellEnd"/>
       <w:r>
         <w:rPr>
           <w:rFonts w:ascii="Lato" w:eastAsia="Times New Roman" w:hAnsi="Lato" w:cs="Times New Roman"/>
@@ -6513,7 +5664,6 @@
         </w:rPr>
         <w:t> is a </w:t>
       </w:r>
-      <w:proofErr w:type="spellStart"/>
       <w:r>
         <w:rPr>
           <w:rFonts w:ascii="Courier New" w:eastAsia="Times New Roman" w:hAnsi="Courier New" w:cs="Courier New"/>
@@ -6522,7 +5672,6 @@
         </w:rPr>
         <w:t>DiscreteDistribution</w:t>
       </w:r>
-      <w:proofErr w:type="spellEnd"/>
       <w:r>
         <w:rPr>
           <w:rFonts w:ascii="Lato" w:eastAsia="Times New Roman" w:hAnsi="Lato" w:cs="Times New Roman"/>
@@ -6549,8 +5698,6 @@
         </w:rPr>
         <w:t> in </w:t>
       </w:r>
-      <w:proofErr w:type="spellStart"/>
-      <w:proofErr w:type="gramStart"/>
       <w:r>
         <w:rPr>
           <w:rFonts w:ascii="Courier New" w:eastAsia="Times New Roman" w:hAnsi="Courier New" w:cs="Courier New"/>
@@ -6559,8 +5706,6 @@
         </w:rPr>
         <w:t>self.allPositions</w:t>
       </w:r>
-      <w:proofErr w:type="spellEnd"/>
-      <w:proofErr w:type="gramEnd"/>
       <w:r>
         <w:rPr>
           <w:rFonts w:ascii="Lato" w:eastAsia="Times New Roman" w:hAnsi="Lato" w:cs="Times New Roman"/>
@@ -6570,23 +5715,13 @@
         </w:rPr>
         <w:t>, </w:t>
       </w:r>
-      <w:proofErr w:type="spellStart"/>
-      <w:r>
-        <w:rPr>
-          <w:rFonts w:ascii="Courier New" w:eastAsia="Times New Roman" w:hAnsi="Courier New" w:cs="Courier New"/>
-          <w:color w:val="C7254E"/>
-          <w:shd w:val="clear" w:color="auto" w:fill="F9F2F4"/>
-        </w:rPr>
-        <w:t>newPosDist</w:t>
-      </w:r>
-      <w:proofErr w:type="spellEnd"/>
-      <w:r>
-        <w:rPr>
-          <w:rFonts w:ascii="Courier New" w:eastAsia="Times New Roman" w:hAnsi="Courier New" w:cs="Courier New"/>
-          <w:color w:val="C7254E"/>
-          <w:shd w:val="clear" w:color="auto" w:fill="F9F2F4"/>
-        </w:rPr>
-        <w:t>[p]</w:t>
+      <w:r>
+        <w:rPr>
+          <w:rFonts w:ascii="Courier New" w:eastAsia="Times New Roman" w:hAnsi="Courier New" w:cs="Courier New"/>
+          <w:color w:val="C7254E"/>
+          <w:shd w:val="clear" w:color="auto" w:fill="F9F2F4"/>
+        </w:rPr>
+        <w:t>newPosDist[p]</w:t>
       </w:r>
       <w:r>
         <w:rPr>
@@ -6597,7 +5732,6 @@
         </w:rPr>
         <w:t> is the probability that the ghost is at position </w:t>
       </w:r>
-      <w:proofErr w:type="spellStart"/>
       <w:r>
         <w:rPr>
           <w:rFonts w:ascii="Courier New" w:eastAsia="Times New Roman" w:hAnsi="Courier New" w:cs="Courier New"/>
@@ -6613,17 +5747,7 @@
           <w:sz w:val="23"/>
           <w:szCs w:val="23"/>
         </w:rPr>
-        <w:t> at</w:t>
-      </w:r>
-      <w:proofErr w:type="spellEnd"/>
-      <w:r>
-        <w:rPr>
-          <w:rFonts w:ascii="Lato" w:eastAsia="Times New Roman" w:hAnsi="Lato" w:cs="Times New Roman"/>
-          <w:color w:val="212529"/>
-          <w:sz w:val="23"/>
-          <w:szCs w:val="23"/>
-        </w:rPr>
-        <w:t xml:space="preserve"> time </w:t>
+        <w:t> at time </w:t>
       </w:r>
       <w:r>
         <w:rPr>
@@ -6642,7 +5766,6 @@
         </w:rPr>
         <w:t>, given that the ghost is at position </w:t>
       </w:r>
-      <w:proofErr w:type="spellStart"/>
       <w:r>
         <w:rPr>
           <w:rFonts w:ascii="Courier New" w:eastAsia="Times New Roman" w:hAnsi="Courier New" w:cs="Courier New"/>
@@ -6651,7 +5774,6 @@
         </w:rPr>
         <w:t>oldPos</w:t>
       </w:r>
-      <w:proofErr w:type="spellEnd"/>
       <w:r>
         <w:rPr>
           <w:rFonts w:ascii="Lato" w:eastAsia="Times New Roman" w:hAnsi="Lato" w:cs="Times New Roman"/>
@@ -6714,8 +5836,6 @@
         </w:rPr>
         <w:t>whether you can reduce the number of calls to </w:t>
       </w:r>
-      <w:proofErr w:type="spellStart"/>
-      <w:proofErr w:type="gramStart"/>
       <w:r>
         <w:rPr>
           <w:rFonts w:ascii="Courier New" w:eastAsia="Times New Roman" w:hAnsi="Courier New" w:cs="Courier New"/>
@@ -6724,8 +5844,6 @@
         </w:rPr>
         <w:t>self.getPositionDistribution</w:t>
       </w:r>
-      <w:proofErr w:type="spellEnd"/>
-      <w:proofErr w:type="gramEnd"/>
       <w:r>
         <w:rPr>
           <w:rFonts w:ascii="Lato" w:eastAsia="Times New Roman" w:hAnsi="Lato" w:cs="Times New Roman"/>
@@ -6895,7 +6013,6 @@
         </w:rPr>
         <w:t xml:space="preserve"> we will sometimes use a ghost with random movements and other times we will use the </w:t>
       </w:r>
-      <w:proofErr w:type="spellStart"/>
       <w:r>
         <w:rPr>
           <w:rFonts w:ascii="Courier New" w:eastAsia="Times New Roman" w:hAnsi="Courier New" w:cs="Courier New"/>
@@ -6904,7 +6021,6 @@
         </w:rPr>
         <w:t>GoSouthGhost</w:t>
       </w:r>
-      <w:proofErr w:type="spellEnd"/>
       <w:r>
         <w:rPr>
           <w:rFonts w:ascii="Lato" w:eastAsia="Times New Roman" w:hAnsi="Lato" w:cs="Times New Roman"/>
@@ -6997,27 +6113,7 @@
           <w:sz w:val="23"/>
           <w:szCs w:val="23"/>
         </w:rPr>
-        <w:t xml:space="preserve">To run the </w:t>
-      </w:r>
-      <w:proofErr w:type="spellStart"/>
-      <w:r>
-        <w:rPr>
-          <w:rFonts w:ascii="Lato" w:eastAsia="Times New Roman" w:hAnsi="Lato" w:cs="Times New Roman"/>
-          <w:color w:val="212529"/>
-          <w:sz w:val="23"/>
-          <w:szCs w:val="23"/>
-        </w:rPr>
-        <w:t>autograder</w:t>
-      </w:r>
-      <w:proofErr w:type="spellEnd"/>
-      <w:r>
-        <w:rPr>
-          <w:rFonts w:ascii="Lato" w:eastAsia="Times New Roman" w:hAnsi="Lato" w:cs="Times New Roman"/>
-          <w:color w:val="212529"/>
-          <w:sz w:val="23"/>
-          <w:szCs w:val="23"/>
-        </w:rPr>
-        <w:t xml:space="preserve"> for this question and visualize the output:</w:t>
+        <w:t>To run the autograder for this question and visualize the output:</w:t>
       </w:r>
     </w:p>
     <w:p>
@@ -7312,47 +6408,7 @@
           <w:sz w:val="23"/>
           <w:szCs w:val="23"/>
         </w:rPr>
-        <w:t xml:space="preserve"> If the </w:t>
-      </w:r>
-      <w:proofErr w:type="spellStart"/>
-      <w:r>
-        <w:rPr>
-          <w:rFonts w:ascii="Lato" w:eastAsia="Times New Roman" w:hAnsi="Lato" w:cs="Times New Roman"/>
-          <w:color w:val="212529"/>
-          <w:sz w:val="23"/>
-          <w:szCs w:val="23"/>
-        </w:rPr>
-        <w:t>autograder</w:t>
-      </w:r>
-      <w:proofErr w:type="spellEnd"/>
-      <w:r>
-        <w:rPr>
-          <w:rFonts w:ascii="Lato" w:eastAsia="Times New Roman" w:hAnsi="Lato" w:cs="Times New Roman"/>
-          <w:color w:val="212529"/>
-          <w:sz w:val="23"/>
-          <w:szCs w:val="23"/>
-        </w:rPr>
-        <w:t xml:space="preserve"> passes with this flag, then you will receive full points, even if the </w:t>
-      </w:r>
-      <w:proofErr w:type="spellStart"/>
-      <w:r>
-        <w:rPr>
-          <w:rFonts w:ascii="Lato" w:eastAsia="Times New Roman" w:hAnsi="Lato" w:cs="Times New Roman"/>
-          <w:color w:val="212529"/>
-          <w:sz w:val="23"/>
-          <w:szCs w:val="23"/>
-        </w:rPr>
-        <w:t>autograder</w:t>
-      </w:r>
-      <w:proofErr w:type="spellEnd"/>
-      <w:r>
-        <w:rPr>
-          <w:rFonts w:ascii="Lato" w:eastAsia="Times New Roman" w:hAnsi="Lato" w:cs="Times New Roman"/>
-          <w:color w:val="212529"/>
-          <w:sz w:val="23"/>
-          <w:szCs w:val="23"/>
-        </w:rPr>
-        <w:t xml:space="preserve"> times out with graphics.</w:t>
+        <w:t xml:space="preserve"> If the autograder passes with this flag, then you will receive full points, even if the autograder times out with graphics.</w:t>
       </w:r>
     </w:p>
     <w:p>
@@ -7373,27 +6429,7 @@
           <w:sz w:val="23"/>
           <w:szCs w:val="23"/>
         </w:rPr>
-        <w:t xml:space="preserve">As you watch the </w:t>
-      </w:r>
-      <w:proofErr w:type="spellStart"/>
-      <w:r>
-        <w:rPr>
-          <w:rFonts w:ascii="Lato" w:eastAsia="Times New Roman" w:hAnsi="Lato" w:cs="Times New Roman"/>
-          <w:color w:val="212529"/>
-          <w:sz w:val="23"/>
-          <w:szCs w:val="23"/>
-        </w:rPr>
-        <w:t>autograder</w:t>
-      </w:r>
-      <w:proofErr w:type="spellEnd"/>
-      <w:r>
-        <w:rPr>
-          <w:rFonts w:ascii="Lato" w:eastAsia="Times New Roman" w:hAnsi="Lato" w:cs="Times New Roman"/>
-          <w:color w:val="212529"/>
-          <w:sz w:val="23"/>
-          <w:szCs w:val="23"/>
-        </w:rPr>
-        <w:t xml:space="preserve"> output, remember that lighter squares indicate that </w:t>
+        <w:t xml:space="preserve">As you watch the autograder output, remember that lighter squares indicate that </w:t>
       </w:r>
       <w:r>
         <w:rPr>
@@ -7499,7 +6535,6 @@
         </w:rPr>
         <w:t>he is ready to hunt down ghosts on his own. This question will use your </w:t>
       </w:r>
-      <w:proofErr w:type="spellStart"/>
       <w:r>
         <w:rPr>
           <w:rFonts w:ascii="Courier New" w:eastAsia="Times New Roman" w:hAnsi="Courier New" w:cs="Courier New"/>
@@ -7508,7 +6543,6 @@
         </w:rPr>
         <w:t>observeUpdate</w:t>
       </w:r>
-      <w:proofErr w:type="spellEnd"/>
       <w:r>
         <w:rPr>
           <w:rFonts w:ascii="Lato" w:eastAsia="Times New Roman" w:hAnsi="Lato" w:cs="Times New Roman"/>
@@ -7518,7 +6552,6 @@
         </w:rPr>
         <w:t> and </w:t>
       </w:r>
-      <w:proofErr w:type="spellStart"/>
       <w:r>
         <w:rPr>
           <w:rFonts w:ascii="Courier New" w:eastAsia="Times New Roman" w:hAnsi="Courier New" w:cs="Courier New"/>
@@ -7527,7 +6560,6 @@
         </w:rPr>
         <w:t>elapseTime</w:t>
       </w:r>
-      <w:proofErr w:type="spellEnd"/>
       <w:r>
         <w:rPr>
           <w:rFonts w:ascii="Lato" w:eastAsia="Times New Roman" w:hAnsi="Lato" w:cs="Times New Roman"/>
@@ -7612,7 +6644,6 @@
         </w:rPr>
         <w:t>Implement the </w:t>
       </w:r>
-      <w:proofErr w:type="spellStart"/>
       <w:r>
         <w:rPr>
           <w:rFonts w:ascii="Courier New" w:eastAsia="Times New Roman" w:hAnsi="Courier New" w:cs="Courier New"/>
@@ -7621,7 +6652,6 @@
         </w:rPr>
         <w:t>chooseAction</w:t>
       </w:r>
-      <w:proofErr w:type="spellEnd"/>
       <w:r>
         <w:rPr>
           <w:rFonts w:ascii="Lato" w:eastAsia="Times New Roman" w:hAnsi="Lato" w:cs="Times New Roman"/>
@@ -7631,7 +6661,6 @@
         </w:rPr>
         <w:t> method in </w:t>
       </w:r>
-      <w:proofErr w:type="spellStart"/>
       <w:r>
         <w:rPr>
           <w:rFonts w:ascii="Courier New" w:eastAsia="Times New Roman" w:hAnsi="Courier New" w:cs="Courier New"/>
@@ -7640,7 +6669,6 @@
         </w:rPr>
         <w:t>GreedyBustersAgent</w:t>
       </w:r>
-      <w:proofErr w:type="spellEnd"/>
       <w:r>
         <w:rPr>
           <w:rFonts w:ascii="Lato" w:eastAsia="Times New Roman" w:hAnsi="Lato" w:cs="Times New Roman"/>
@@ -7722,33 +6750,13 @@
         </w:rPr>
         <w:t>, use </w:t>
       </w:r>
-      <w:proofErr w:type="spellStart"/>
-      <w:proofErr w:type="gramStart"/>
-      <w:r>
-        <w:rPr>
-          <w:rFonts w:ascii="Courier New" w:eastAsia="Times New Roman" w:hAnsi="Courier New" w:cs="Courier New"/>
-          <w:color w:val="C7254E"/>
-          <w:shd w:val="clear" w:color="auto" w:fill="F9F2F4"/>
-        </w:rPr>
-        <w:t>self.distancer</w:t>
-      </w:r>
-      <w:proofErr w:type="gramEnd"/>
-      <w:r>
-        <w:rPr>
-          <w:rFonts w:ascii="Courier New" w:eastAsia="Times New Roman" w:hAnsi="Courier New" w:cs="Courier New"/>
-          <w:color w:val="C7254E"/>
-          <w:shd w:val="clear" w:color="auto" w:fill="F9F2F4"/>
-        </w:rPr>
-        <w:t>.getDistance</w:t>
-      </w:r>
-      <w:proofErr w:type="spellEnd"/>
-      <w:r>
-        <w:rPr>
-          <w:rFonts w:ascii="Courier New" w:eastAsia="Times New Roman" w:hAnsi="Courier New" w:cs="Courier New"/>
-          <w:color w:val="C7254E"/>
-          <w:shd w:val="clear" w:color="auto" w:fill="F9F2F4"/>
-        </w:rPr>
-        <w:t>(pos1, pos2)</w:t>
+      <w:r>
+        <w:rPr>
+          <w:rFonts w:ascii="Courier New" w:eastAsia="Times New Roman" w:hAnsi="Courier New" w:cs="Courier New"/>
+          <w:color w:val="C7254E"/>
+          <w:shd w:val="clear" w:color="auto" w:fill="F9F2F4"/>
+        </w:rPr>
+        <w:t>self.distancer.getDistance(pos1, pos2)</w:t>
       </w:r>
       <w:r>
         <w:rPr>
@@ -7796,7 +6804,6 @@
           <w:bdr w:val="none" w:sz="0" w:space="0" w:color="auto" w:frame="1"/>
         </w:rPr>
       </w:pPr>
-      <w:proofErr w:type="spellStart"/>
       <w:r>
         <w:rPr>
           <w:rFonts w:ascii="Courier New" w:eastAsia="Times New Roman" w:hAnsi="Courier New" w:cs="Courier New"/>
@@ -7805,40 +6812,7 @@
           <w:szCs w:val="20"/>
           <w:bdr w:val="none" w:sz="0" w:space="0" w:color="auto" w:frame="1"/>
         </w:rPr>
-        <w:t>successorPosition</w:t>
-      </w:r>
-      <w:proofErr w:type="spellEnd"/>
-      <w:r>
-        <w:rPr>
-          <w:rFonts w:ascii="Courier New" w:eastAsia="Times New Roman" w:hAnsi="Courier New" w:cs="Courier New"/>
-          <w:color w:val="212529"/>
-          <w:sz w:val="20"/>
-          <w:szCs w:val="20"/>
-          <w:bdr w:val="none" w:sz="0" w:space="0" w:color="auto" w:frame="1"/>
-        </w:rPr>
-        <w:t xml:space="preserve"> = </w:t>
-      </w:r>
-      <w:proofErr w:type="spellStart"/>
-      <w:r>
-        <w:rPr>
-          <w:rFonts w:ascii="Courier New" w:eastAsia="Times New Roman" w:hAnsi="Courier New" w:cs="Courier New"/>
-          <w:color w:val="212529"/>
-          <w:sz w:val="20"/>
-          <w:szCs w:val="20"/>
-          <w:bdr w:val="none" w:sz="0" w:space="0" w:color="auto" w:frame="1"/>
-        </w:rPr>
-        <w:t>Actions.getSuccessor</w:t>
-      </w:r>
-      <w:proofErr w:type="spellEnd"/>
-      <w:r>
-        <w:rPr>
-          <w:rFonts w:ascii="Courier New" w:eastAsia="Times New Roman" w:hAnsi="Courier New" w:cs="Courier New"/>
-          <w:color w:val="212529"/>
-          <w:sz w:val="20"/>
-          <w:szCs w:val="20"/>
-          <w:bdr w:val="none" w:sz="0" w:space="0" w:color="auto" w:frame="1"/>
-        </w:rPr>
-        <w:t>(position, action)</w:t>
+        <w:t>successorPosition = Actions.getSuccessor(position, action)</w:t>
       </w:r>
     </w:p>
     <w:p>
@@ -7861,7 +6835,6 @@
         </w:rPr>
         <w:t>You are provided with </w:t>
       </w:r>
-      <w:proofErr w:type="spellStart"/>
       <w:r>
         <w:rPr>
           <w:rFonts w:ascii="Courier New" w:eastAsia="Times New Roman" w:hAnsi="Courier New" w:cs="Courier New"/>
@@ -7870,7 +6843,6 @@
         </w:rPr>
         <w:t>livingGhostPositionDistributions</w:t>
       </w:r>
-      <w:proofErr w:type="spellEnd"/>
       <w:r>
         <w:rPr>
           <w:rFonts w:ascii="Lato" w:eastAsia="Times New Roman" w:hAnsi="Lato" w:cs="Times New Roman"/>
@@ -7880,7 +6852,6 @@
         </w:rPr>
         <w:t>, a list of </w:t>
       </w:r>
-      <w:proofErr w:type="spellStart"/>
       <w:r>
         <w:rPr>
           <w:rFonts w:ascii="Courier New" w:eastAsia="Times New Roman" w:hAnsi="Courier New" w:cs="Courier New"/>
@@ -7889,7 +6860,6 @@
         </w:rPr>
         <w:t>DiscreteDistribution</w:t>
       </w:r>
-      <w:proofErr w:type="spellEnd"/>
       <w:r>
         <w:rPr>
           <w:rFonts w:ascii="Lato" w:eastAsia="Times New Roman" w:hAnsi="Lato" w:cs="Times New Roman"/>
@@ -7953,27 +6923,7 @@
           <w:sz w:val="23"/>
           <w:szCs w:val="23"/>
         </w:rPr>
-        <w:t xml:space="preserve">he </w:t>
-      </w:r>
-      <w:proofErr w:type="spellStart"/>
-      <w:r>
-        <w:rPr>
-          <w:rFonts w:ascii="Lato" w:eastAsia="Times New Roman" w:hAnsi="Lato" w:cs="Times New Roman"/>
-          <w:color w:val="212529"/>
-          <w:sz w:val="23"/>
-          <w:szCs w:val="23"/>
-        </w:rPr>
-        <w:t>autograder</w:t>
-      </w:r>
-      <w:proofErr w:type="spellEnd"/>
-      <w:r>
-        <w:rPr>
-          <w:rFonts w:ascii="Lato" w:eastAsia="Times New Roman" w:hAnsi="Lato" w:cs="Times New Roman"/>
-          <w:color w:val="212529"/>
-          <w:sz w:val="23"/>
-          <w:szCs w:val="23"/>
-        </w:rPr>
-        <w:t xml:space="preserve"> will check the correctness of your inference directly</w:t>
+        <w:t>he autograder will check the correctness of your inference directly</w:t>
       </w:r>
       <w:r>
         <w:rPr>
@@ -8021,27 +6971,7 @@
           <w:sz w:val="23"/>
           <w:szCs w:val="23"/>
         </w:rPr>
-        <w:t xml:space="preserve">To run the </w:t>
-      </w:r>
-      <w:proofErr w:type="spellStart"/>
-      <w:r>
-        <w:rPr>
-          <w:rFonts w:ascii="Lato" w:eastAsia="Times New Roman" w:hAnsi="Lato" w:cs="Times New Roman"/>
-          <w:color w:val="212529"/>
-          <w:sz w:val="23"/>
-          <w:szCs w:val="23"/>
-        </w:rPr>
-        <w:t>autograder</w:t>
-      </w:r>
-      <w:proofErr w:type="spellEnd"/>
-      <w:r>
-        <w:rPr>
-          <w:rFonts w:ascii="Lato" w:eastAsia="Times New Roman" w:hAnsi="Lato" w:cs="Times New Roman"/>
-          <w:color w:val="212529"/>
-          <w:sz w:val="23"/>
-          <w:szCs w:val="23"/>
-        </w:rPr>
-        <w:t xml:space="preserve"> for this question and visualize the output:</w:t>
+        <w:t>To run the autograder for this question and visualize the output:</w:t>
       </w:r>
     </w:p>
     <w:p>
@@ -8174,47 +7104,7 @@
           <w:sz w:val="23"/>
           <w:szCs w:val="23"/>
         </w:rPr>
-        <w:t xml:space="preserve">If the </w:t>
-      </w:r>
-      <w:proofErr w:type="spellStart"/>
-      <w:r>
-        <w:rPr>
-          <w:rFonts w:ascii="Lato" w:eastAsia="Times New Roman" w:hAnsi="Lato" w:cs="Times New Roman"/>
-          <w:color w:val="212529"/>
-          <w:sz w:val="23"/>
-          <w:szCs w:val="23"/>
-        </w:rPr>
-        <w:t>autograder</w:t>
-      </w:r>
-      <w:proofErr w:type="spellEnd"/>
-      <w:r>
-        <w:rPr>
-          <w:rFonts w:ascii="Lato" w:eastAsia="Times New Roman" w:hAnsi="Lato" w:cs="Times New Roman"/>
-          <w:color w:val="212529"/>
-          <w:sz w:val="23"/>
-          <w:szCs w:val="23"/>
-        </w:rPr>
-        <w:t xml:space="preserve"> passes with this flag, then you will receive full points, even if the </w:t>
-      </w:r>
-      <w:proofErr w:type="spellStart"/>
-      <w:r>
-        <w:rPr>
-          <w:rFonts w:ascii="Lato" w:eastAsia="Times New Roman" w:hAnsi="Lato" w:cs="Times New Roman"/>
-          <w:color w:val="212529"/>
-          <w:sz w:val="23"/>
-          <w:szCs w:val="23"/>
-        </w:rPr>
-        <w:t>autograder</w:t>
-      </w:r>
-      <w:proofErr w:type="spellEnd"/>
-      <w:r>
-        <w:rPr>
-          <w:rFonts w:ascii="Lato" w:eastAsia="Times New Roman" w:hAnsi="Lato" w:cs="Times New Roman"/>
-          <w:color w:val="212529"/>
-          <w:sz w:val="23"/>
-          <w:szCs w:val="23"/>
-        </w:rPr>
-        <w:t xml:space="preserve"> times out with graphics.</w:t>
+        <w:t>If the autograder passes with this flag, then you will receive full points, even if the autograder times out with graphics.</w:t>
       </w:r>
     </w:p>
     <w:p>
@@ -8304,7 +7194,6 @@
         </w:rPr>
         <w:t>First, implement the functions </w:t>
       </w:r>
-      <w:proofErr w:type="spellStart"/>
       <w:r>
         <w:rPr>
           <w:rFonts w:ascii="Courier New" w:eastAsia="Times New Roman" w:hAnsi="Courier New" w:cs="Courier New"/>
@@ -8313,7 +7202,6 @@
         </w:rPr>
         <w:t>initializeUniformly</w:t>
       </w:r>
-      <w:proofErr w:type="spellEnd"/>
       <w:r>
         <w:rPr>
           <w:rFonts w:ascii="Lato" w:eastAsia="Times New Roman" w:hAnsi="Lato" w:cs="Times New Roman"/>
@@ -8323,7 +7211,6 @@
         </w:rPr>
         <w:t> and </w:t>
       </w:r>
-      <w:proofErr w:type="spellStart"/>
       <w:r>
         <w:rPr>
           <w:rFonts w:ascii="Courier New" w:eastAsia="Times New Roman" w:hAnsi="Courier New" w:cs="Courier New"/>
@@ -8332,7 +7219,6 @@
         </w:rPr>
         <w:t>getBeliefDistribution</w:t>
       </w:r>
-      <w:proofErr w:type="spellEnd"/>
       <w:r>
         <w:rPr>
           <w:rFonts w:ascii="Lato" w:eastAsia="Times New Roman" w:hAnsi="Lato" w:cs="Times New Roman"/>
@@ -8342,7 +7228,6 @@
         </w:rPr>
         <w:t> in the </w:t>
       </w:r>
-      <w:proofErr w:type="spellStart"/>
       <w:r>
         <w:rPr>
           <w:rFonts w:ascii="Courier New" w:eastAsia="Times New Roman" w:hAnsi="Courier New" w:cs="Courier New"/>
@@ -8351,7 +7236,6 @@
         </w:rPr>
         <w:t>ParticleFilter</w:t>
       </w:r>
-      <w:proofErr w:type="spellEnd"/>
       <w:r>
         <w:rPr>
           <w:rFonts w:ascii="Lato" w:eastAsia="Times New Roman" w:hAnsi="Lato" w:cs="Times New Roman"/>
@@ -8446,7 +7330,6 @@
         </w:rPr>
         <w:t>. Storing your particles as any other data type, such as a dictionary, is incorrect and will produce errors. The </w:t>
       </w:r>
-      <w:proofErr w:type="spellStart"/>
       <w:r>
         <w:rPr>
           <w:rFonts w:ascii="Courier New" w:eastAsia="Times New Roman" w:hAnsi="Courier New" w:cs="Courier New"/>
@@ -8455,7 +7338,6 @@
         </w:rPr>
         <w:t>getBeliefDistribution</w:t>
       </w:r>
-      <w:proofErr w:type="spellEnd"/>
       <w:r>
         <w:rPr>
           <w:rFonts w:ascii="Lato" w:eastAsia="Times New Roman" w:hAnsi="Lato" w:cs="Times New Roman"/>
@@ -8465,7 +7347,6 @@
         </w:rPr>
         <w:t> method then takes the list of particles and converts it into a </w:t>
       </w:r>
-      <w:proofErr w:type="spellStart"/>
       <w:r>
         <w:rPr>
           <w:rFonts w:ascii="Courier New" w:eastAsia="Times New Roman" w:hAnsi="Courier New" w:cs="Courier New"/>
@@ -8474,7 +7355,6 @@
         </w:rPr>
         <w:t>DiscreteDistribution</w:t>
       </w:r>
-      <w:proofErr w:type="spellEnd"/>
       <w:r>
         <w:rPr>
           <w:rFonts w:ascii="Lato" w:eastAsia="Times New Roman" w:hAnsi="Lato" w:cs="Times New Roman"/>
@@ -8503,27 +7383,7 @@
           <w:sz w:val="23"/>
           <w:szCs w:val="23"/>
         </w:rPr>
-        <w:t xml:space="preserve">To test your code and run the </w:t>
-      </w:r>
-      <w:proofErr w:type="spellStart"/>
-      <w:r>
-        <w:rPr>
-          <w:rFonts w:ascii="Lato" w:eastAsia="Times New Roman" w:hAnsi="Lato" w:cs="Times New Roman"/>
-          <w:color w:val="212529"/>
-          <w:sz w:val="23"/>
-          <w:szCs w:val="23"/>
-        </w:rPr>
-        <w:t>autograder</w:t>
-      </w:r>
-      <w:proofErr w:type="spellEnd"/>
-      <w:r>
-        <w:rPr>
-          <w:rFonts w:ascii="Lato" w:eastAsia="Times New Roman" w:hAnsi="Lato" w:cs="Times New Roman"/>
-          <w:color w:val="212529"/>
-          <w:sz w:val="23"/>
-          <w:szCs w:val="23"/>
-        </w:rPr>
-        <w:t xml:space="preserve"> for this question:</w:t>
+        <w:t>To test your code and run the autograder for this question:</w:t>
       </w:r>
     </w:p>
     <w:p>
@@ -8659,7 +7519,6 @@
         </w:rPr>
         <w:t>Next, we will implement the </w:t>
       </w:r>
-      <w:proofErr w:type="spellStart"/>
       <w:r>
         <w:rPr>
           <w:rFonts w:ascii="Courier New" w:eastAsia="Times New Roman" w:hAnsi="Courier New" w:cs="Courier New"/>
@@ -8668,7 +7527,6 @@
         </w:rPr>
         <w:t>observeUpdate</w:t>
       </w:r>
-      <w:proofErr w:type="spellEnd"/>
       <w:r>
         <w:rPr>
           <w:rFonts w:ascii="Lato" w:eastAsia="Times New Roman" w:hAnsi="Lato" w:cs="Times New Roman"/>
@@ -8678,7 +7536,6 @@
         </w:rPr>
         <w:t> method in the </w:t>
       </w:r>
-      <w:proofErr w:type="spellStart"/>
       <w:r>
         <w:rPr>
           <w:rFonts w:ascii="Courier New" w:eastAsia="Times New Roman" w:hAnsi="Courier New" w:cs="Courier New"/>
@@ -8687,7 +7544,6 @@
         </w:rPr>
         <w:t>ParticleFilter</w:t>
       </w:r>
-      <w:proofErr w:type="spellEnd"/>
       <w:r>
         <w:rPr>
           <w:rFonts w:ascii="Lato" w:eastAsia="Times New Roman" w:hAnsi="Lato" w:cs="Times New Roman"/>
@@ -8714,8 +7570,6 @@
         </w:rPr>
         <w:t>. This method constructs a weight distribution over </w:t>
       </w:r>
-      <w:proofErr w:type="spellStart"/>
-      <w:proofErr w:type="gramStart"/>
       <w:r>
         <w:rPr>
           <w:rFonts w:ascii="Courier New" w:eastAsia="Times New Roman" w:hAnsi="Courier New" w:cs="Courier New"/>
@@ -8724,8 +7578,6 @@
         </w:rPr>
         <w:t>self.particles</w:t>
       </w:r>
-      <w:proofErr w:type="spellEnd"/>
-      <w:proofErr w:type="gramEnd"/>
       <w:r>
         <w:rPr>
           <w:rFonts w:ascii="Lato" w:eastAsia="Times New Roman" w:hAnsi="Lato" w:cs="Times New Roman"/>
@@ -8795,8 +7647,6 @@
         </w:rPr>
         <w:t xml:space="preserve"> the function </w:t>
       </w:r>
-      <w:proofErr w:type="spellStart"/>
-      <w:proofErr w:type="gramStart"/>
       <w:r>
         <w:rPr>
           <w:rFonts w:ascii="Courier New" w:eastAsia="Times New Roman" w:hAnsi="Courier New" w:cs="Courier New"/>
@@ -8805,8 +7655,6 @@
         </w:rPr>
         <w:t>self.getObservationProb</w:t>
       </w:r>
-      <w:proofErr w:type="spellEnd"/>
-      <w:proofErr w:type="gramEnd"/>
       <w:r>
         <w:rPr>
           <w:rFonts w:ascii="Lato" w:eastAsia="Times New Roman" w:hAnsi="Lato" w:cs="Times New Roman"/>
@@ -8816,7 +7664,6 @@
         </w:rPr>
         <w:t> to find the probability of an observation given Pacman’s position, a potential ghost position, and the jail position. The sample method of the </w:t>
       </w:r>
-      <w:proofErr w:type="spellStart"/>
       <w:r>
         <w:rPr>
           <w:rFonts w:ascii="Courier New" w:eastAsia="Times New Roman" w:hAnsi="Courier New" w:cs="Courier New"/>
@@ -8825,7 +7672,6 @@
         </w:rPr>
         <w:t>DiscreteDistribution</w:t>
       </w:r>
-      <w:proofErr w:type="spellEnd"/>
       <w:r>
         <w:rPr>
           <w:rFonts w:ascii="Lato" w:eastAsia="Times New Roman" w:hAnsi="Lato" w:cs="Times New Roman"/>
@@ -8853,23 +7699,13 @@
         </w:rPr>
         <w:t xml:space="preserve"> you can obtain Pacman’s position using </w:t>
       </w:r>
-      <w:proofErr w:type="spellStart"/>
-      <w:r>
-        <w:rPr>
-          <w:rFonts w:ascii="Courier New" w:eastAsia="Times New Roman" w:hAnsi="Courier New" w:cs="Courier New"/>
-          <w:color w:val="C7254E"/>
-          <w:shd w:val="clear" w:color="auto" w:fill="F9F2F4"/>
-        </w:rPr>
-        <w:t>gameState.getPacmanPosition</w:t>
-      </w:r>
-      <w:proofErr w:type="spellEnd"/>
-      <w:r>
-        <w:rPr>
-          <w:rFonts w:ascii="Courier New" w:eastAsia="Times New Roman" w:hAnsi="Courier New" w:cs="Courier New"/>
-          <w:color w:val="C7254E"/>
-          <w:shd w:val="clear" w:color="auto" w:fill="F9F2F4"/>
-        </w:rPr>
-        <w:t>()</w:t>
+      <w:r>
+        <w:rPr>
+          <w:rFonts w:ascii="Courier New" w:eastAsia="Times New Roman" w:hAnsi="Courier New" w:cs="Courier New"/>
+          <w:color w:val="C7254E"/>
+          <w:shd w:val="clear" w:color="auto" w:fill="F9F2F4"/>
+        </w:rPr>
+        <w:t>gameState.getPacmanPosition()</w:t>
       </w:r>
       <w:r>
         <w:rPr>
@@ -8880,25 +7716,13 @@
         </w:rPr>
         <w:t>, and the jail position using </w:t>
       </w:r>
-      <w:proofErr w:type="spellStart"/>
-      <w:proofErr w:type="gramStart"/>
-      <w:r>
-        <w:rPr>
-          <w:rFonts w:ascii="Courier New" w:eastAsia="Times New Roman" w:hAnsi="Courier New" w:cs="Courier New"/>
-          <w:color w:val="C7254E"/>
-          <w:shd w:val="clear" w:color="auto" w:fill="F9F2F4"/>
-        </w:rPr>
-        <w:t>self.getJailPosition</w:t>
-      </w:r>
-      <w:proofErr w:type="spellEnd"/>
-      <w:proofErr w:type="gramEnd"/>
-      <w:r>
-        <w:rPr>
-          <w:rFonts w:ascii="Courier New" w:eastAsia="Times New Roman" w:hAnsi="Courier New" w:cs="Courier New"/>
-          <w:color w:val="C7254E"/>
-          <w:shd w:val="clear" w:color="auto" w:fill="F9F2F4"/>
-        </w:rPr>
-        <w:t>()</w:t>
+      <w:r>
+        <w:rPr>
+          <w:rFonts w:ascii="Courier New" w:eastAsia="Times New Roman" w:hAnsi="Courier New" w:cs="Courier New"/>
+          <w:color w:val="C7254E"/>
+          <w:shd w:val="clear" w:color="auto" w:fill="F9F2F4"/>
+        </w:rPr>
+        <w:t>self.getJailPosition()</w:t>
       </w:r>
       <w:r>
         <w:rPr>
@@ -8941,7 +7765,6 @@
         </w:rPr>
         <w:t> When all particles receive zero weight, the list of particles should be reinitialized by calling </w:t>
       </w:r>
-      <w:proofErr w:type="spellStart"/>
       <w:r>
         <w:rPr>
           <w:rFonts w:ascii="Courier New" w:eastAsia="Times New Roman" w:hAnsi="Courier New" w:cs="Courier New"/>
@@ -8950,7 +7773,6 @@
         </w:rPr>
         <w:t>initializeUniformly</w:t>
       </w:r>
-      <w:proofErr w:type="spellEnd"/>
       <w:r>
         <w:rPr>
           <w:rFonts w:ascii="Lato" w:eastAsia="Times New Roman" w:hAnsi="Lato" w:cs="Times New Roman"/>
@@ -8960,7 +7782,6 @@
         </w:rPr>
         <w:t>. The total method of the </w:t>
       </w:r>
-      <w:proofErr w:type="spellStart"/>
       <w:r>
         <w:rPr>
           <w:rFonts w:ascii="Courier New" w:eastAsia="Times New Roman" w:hAnsi="Courier New" w:cs="Courier New"/>
@@ -8969,7 +7790,6 @@
         </w:rPr>
         <w:t>DiscreteDistribution</w:t>
       </w:r>
-      <w:proofErr w:type="spellEnd"/>
       <w:r>
         <w:rPr>
           <w:rFonts w:ascii="Lato" w:eastAsia="Times New Roman" w:hAnsi="Lato" w:cs="Times New Roman"/>
@@ -8998,27 +7818,7 @@
           <w:sz w:val="23"/>
           <w:szCs w:val="23"/>
         </w:rPr>
-        <w:t xml:space="preserve">To run the </w:t>
-      </w:r>
-      <w:proofErr w:type="spellStart"/>
-      <w:r>
-        <w:rPr>
-          <w:rFonts w:ascii="Lato" w:eastAsia="Times New Roman" w:hAnsi="Lato" w:cs="Times New Roman"/>
-          <w:color w:val="212529"/>
-          <w:sz w:val="23"/>
-          <w:szCs w:val="23"/>
-        </w:rPr>
-        <w:t>autograder</w:t>
-      </w:r>
-      <w:proofErr w:type="spellEnd"/>
-      <w:r>
-        <w:rPr>
-          <w:rFonts w:ascii="Lato" w:eastAsia="Times New Roman" w:hAnsi="Lato" w:cs="Times New Roman"/>
-          <w:color w:val="212529"/>
-          <w:sz w:val="23"/>
-          <w:szCs w:val="23"/>
-        </w:rPr>
-        <w:t xml:space="preserve"> for this question and visualize the output:</w:t>
+        <w:t>To run the autograder for this question and visualize the output:</w:t>
       </w:r>
     </w:p>
     <w:p>
@@ -9150,47 +7950,7 @@
           <w:sz w:val="23"/>
           <w:szCs w:val="23"/>
         </w:rPr>
-        <w:t xml:space="preserve">. If the </w:t>
-      </w:r>
-      <w:proofErr w:type="spellStart"/>
-      <w:r>
-        <w:rPr>
-          <w:rFonts w:ascii="Lato" w:eastAsia="Times New Roman" w:hAnsi="Lato" w:cs="Times New Roman"/>
-          <w:color w:val="212529"/>
-          <w:sz w:val="23"/>
-          <w:szCs w:val="23"/>
-        </w:rPr>
-        <w:t>autograder</w:t>
-      </w:r>
-      <w:proofErr w:type="spellEnd"/>
-      <w:r>
-        <w:rPr>
-          <w:rFonts w:ascii="Lato" w:eastAsia="Times New Roman" w:hAnsi="Lato" w:cs="Times New Roman"/>
-          <w:color w:val="212529"/>
-          <w:sz w:val="23"/>
-          <w:szCs w:val="23"/>
-        </w:rPr>
-        <w:t xml:space="preserve"> passes with this flag, then you will receive full points, even if the </w:t>
-      </w:r>
-      <w:proofErr w:type="spellStart"/>
-      <w:r>
-        <w:rPr>
-          <w:rFonts w:ascii="Lato" w:eastAsia="Times New Roman" w:hAnsi="Lato" w:cs="Times New Roman"/>
-          <w:color w:val="212529"/>
-          <w:sz w:val="23"/>
-          <w:szCs w:val="23"/>
-        </w:rPr>
-        <w:t>autograder</w:t>
-      </w:r>
-      <w:proofErr w:type="spellEnd"/>
-      <w:r>
-        <w:rPr>
-          <w:rFonts w:ascii="Lato" w:eastAsia="Times New Roman" w:hAnsi="Lato" w:cs="Times New Roman"/>
-          <w:color w:val="212529"/>
-          <w:sz w:val="23"/>
-          <w:szCs w:val="23"/>
-        </w:rPr>
-        <w:t xml:space="preserve"> times out with graphics.</w:t>
+        <w:t>. If the autograder passes with this flag, then you will receive full points, even if the autograder times out with graphics.</w:t>
       </w:r>
     </w:p>
     <w:p>
@@ -9259,7 +8019,6 @@
         </w:rPr>
         <w:t>Implement the </w:t>
       </w:r>
-      <w:proofErr w:type="spellStart"/>
       <w:r>
         <w:rPr>
           <w:rFonts w:ascii="Courier New" w:eastAsia="Times New Roman" w:hAnsi="Courier New" w:cs="Courier New"/>
@@ -9268,7 +8027,6 @@
         </w:rPr>
         <w:t>elapseTime</w:t>
       </w:r>
-      <w:proofErr w:type="spellEnd"/>
       <w:r>
         <w:rPr>
           <w:rFonts w:ascii="Lato" w:eastAsia="Times New Roman" w:hAnsi="Lato" w:cs="Times New Roman"/>
@@ -9278,7 +8036,6 @@
         </w:rPr>
         <w:t> function in the </w:t>
       </w:r>
-      <w:proofErr w:type="spellStart"/>
       <w:r>
         <w:rPr>
           <w:rFonts w:ascii="Courier New" w:eastAsia="Times New Roman" w:hAnsi="Courier New" w:cs="Courier New"/>
@@ -9287,7 +8044,6 @@
         </w:rPr>
         <w:t>ParticleFilter</w:t>
       </w:r>
-      <w:proofErr w:type="spellEnd"/>
       <w:r>
         <w:rPr>
           <w:rFonts w:ascii="Lato" w:eastAsia="Times New Roman" w:hAnsi="Lato" w:cs="Times New Roman"/>
@@ -9314,8 +8070,6 @@
         </w:rPr>
         <w:t>. This function should construct a new list of particles that corresponds to each existing particle in </w:t>
       </w:r>
-      <w:proofErr w:type="spellStart"/>
-      <w:proofErr w:type="gramStart"/>
       <w:r>
         <w:rPr>
           <w:rFonts w:ascii="Courier New" w:eastAsia="Times New Roman" w:hAnsi="Courier New" w:cs="Courier New"/>
@@ -9324,8 +8078,6 @@
         </w:rPr>
         <w:t>self.particles</w:t>
       </w:r>
-      <w:proofErr w:type="spellEnd"/>
-      <w:proofErr w:type="gramEnd"/>
       <w:r>
         <w:rPr>
           <w:rFonts w:ascii="Lato" w:eastAsia="Times New Roman" w:hAnsi="Lato" w:cs="Times New Roman"/>
@@ -9335,7 +8087,6 @@
         </w:rPr>
         <w:t> advancing a time step, and then assign this new list back to </w:t>
       </w:r>
-      <w:proofErr w:type="spellStart"/>
       <w:r>
         <w:rPr>
           <w:rFonts w:ascii="Courier New" w:eastAsia="Times New Roman" w:hAnsi="Courier New" w:cs="Courier New"/>
@@ -9344,7 +8095,6 @@
         </w:rPr>
         <w:t>self.particles</w:t>
       </w:r>
-      <w:proofErr w:type="spellEnd"/>
       <w:r>
         <w:rPr>
           <w:rFonts w:ascii="Lato" w:eastAsia="Times New Roman" w:hAnsi="Lato" w:cs="Times New Roman"/>
@@ -9384,7 +8134,6 @@
         </w:rPr>
         <w:t>this question, we will test both the </w:t>
       </w:r>
-      <w:proofErr w:type="spellStart"/>
       <w:r>
         <w:rPr>
           <w:rFonts w:ascii="Courier New" w:eastAsia="Times New Roman" w:hAnsi="Courier New" w:cs="Courier New"/>
@@ -9393,7 +8142,6 @@
         </w:rPr>
         <w:t>elapseTime</w:t>
       </w:r>
-      <w:proofErr w:type="spellEnd"/>
       <w:r>
         <w:rPr>
           <w:rFonts w:ascii="Lato" w:eastAsia="Times New Roman" w:hAnsi="Lato" w:cs="Times New Roman"/>
@@ -9421,7 +8169,6 @@
         </w:rPr>
         <w:t xml:space="preserve"> full implementation of the particle filter combining </w:t>
       </w:r>
-      <w:proofErr w:type="spellStart"/>
       <w:r>
         <w:rPr>
           <w:rFonts w:ascii="Courier New" w:eastAsia="Times New Roman" w:hAnsi="Courier New" w:cs="Courier New"/>
@@ -9430,7 +8177,6 @@
         </w:rPr>
         <w:t>elapseTime</w:t>
       </w:r>
-      <w:proofErr w:type="spellEnd"/>
       <w:r>
         <w:rPr>
           <w:rFonts w:ascii="Lato" w:eastAsia="Times New Roman" w:hAnsi="Lato" w:cs="Times New Roman"/>
@@ -9475,7 +8221,6 @@
         </w:rPr>
         <w:t>As in the </w:t>
       </w:r>
-      <w:proofErr w:type="spellStart"/>
       <w:r>
         <w:rPr>
           <w:rFonts w:ascii="Courier New" w:eastAsia="Times New Roman" w:hAnsi="Courier New" w:cs="Courier New"/>
@@ -9484,7 +8229,6 @@
         </w:rPr>
         <w:t>elapseTime</w:t>
       </w:r>
-      <w:proofErr w:type="spellEnd"/>
       <w:r>
         <w:rPr>
           <w:rFonts w:ascii="Lato" w:eastAsia="Times New Roman" w:hAnsi="Lato" w:cs="Times New Roman"/>
@@ -9494,7 +8238,6 @@
         </w:rPr>
         <w:t> method of the </w:t>
       </w:r>
-      <w:proofErr w:type="spellStart"/>
       <w:r>
         <w:rPr>
           <w:rFonts w:ascii="Courier New" w:eastAsia="Times New Roman" w:hAnsi="Courier New" w:cs="Courier New"/>
@@ -9503,7 +8246,6 @@
         </w:rPr>
         <w:t>ExactInference</w:t>
       </w:r>
-      <w:proofErr w:type="spellEnd"/>
       <w:r>
         <w:rPr>
           <w:rFonts w:ascii="Lato" w:eastAsia="Times New Roman" w:hAnsi="Lato" w:cs="Times New Roman"/>
@@ -9550,7 +8292,6 @@
           <w:bdr w:val="none" w:sz="0" w:space="0" w:color="auto" w:frame="1"/>
         </w:rPr>
       </w:pPr>
-      <w:proofErr w:type="spellStart"/>
       <w:r>
         <w:rPr>
           <w:rFonts w:ascii="Courier New" w:eastAsia="Times New Roman" w:hAnsi="Courier New" w:cs="Courier New"/>
@@ -9559,86 +8300,7 @@
           <w:szCs w:val="20"/>
           <w:bdr w:val="none" w:sz="0" w:space="0" w:color="auto" w:frame="1"/>
         </w:rPr>
-        <w:t>newPosDist</w:t>
-      </w:r>
-      <w:proofErr w:type="spellEnd"/>
-      <w:r>
-        <w:rPr>
-          <w:rFonts w:ascii="Courier New" w:eastAsia="Times New Roman" w:hAnsi="Courier New" w:cs="Courier New"/>
-          <w:color w:val="212529"/>
-          <w:sz w:val="20"/>
-          <w:szCs w:val="20"/>
-          <w:bdr w:val="none" w:sz="0" w:space="0" w:color="auto" w:frame="1"/>
-        </w:rPr>
-        <w:t xml:space="preserve"> = </w:t>
-      </w:r>
-      <w:proofErr w:type="spellStart"/>
-      <w:proofErr w:type="gramStart"/>
-      <w:r>
-        <w:rPr>
-          <w:rFonts w:ascii="Courier New" w:eastAsia="Times New Roman" w:hAnsi="Courier New" w:cs="Courier New"/>
-          <w:color w:val="212529"/>
-          <w:sz w:val="20"/>
-          <w:szCs w:val="20"/>
-          <w:bdr w:val="none" w:sz="0" w:space="0" w:color="auto" w:frame="1"/>
-        </w:rPr>
-        <w:t>self.getPositionDistribution</w:t>
-      </w:r>
-      <w:proofErr w:type="spellEnd"/>
-      <w:proofErr w:type="gramEnd"/>
-      <w:r>
-        <w:rPr>
-          <w:rFonts w:ascii="Courier New" w:eastAsia="Times New Roman" w:hAnsi="Courier New" w:cs="Courier New"/>
-          <w:color w:val="212529"/>
-          <w:sz w:val="20"/>
-          <w:szCs w:val="20"/>
-          <w:bdr w:val="none" w:sz="0" w:space="0" w:color="auto" w:frame="1"/>
-        </w:rPr>
-        <w:t>(</w:t>
-      </w:r>
-      <w:proofErr w:type="spellStart"/>
-      <w:r>
-        <w:rPr>
-          <w:rFonts w:ascii="Courier New" w:eastAsia="Times New Roman" w:hAnsi="Courier New" w:cs="Courier New"/>
-          <w:color w:val="212529"/>
-          <w:sz w:val="20"/>
-          <w:szCs w:val="20"/>
-          <w:bdr w:val="none" w:sz="0" w:space="0" w:color="auto" w:frame="1"/>
-        </w:rPr>
-        <w:t>gameState</w:t>
-      </w:r>
-      <w:proofErr w:type="spellEnd"/>
-      <w:r>
-        <w:rPr>
-          <w:rFonts w:ascii="Courier New" w:eastAsia="Times New Roman" w:hAnsi="Courier New" w:cs="Courier New"/>
-          <w:color w:val="212529"/>
-          <w:sz w:val="20"/>
-          <w:szCs w:val="20"/>
-          <w:bdr w:val="none" w:sz="0" w:space="0" w:color="auto" w:frame="1"/>
-        </w:rPr>
-        <w:t xml:space="preserve">, </w:t>
-      </w:r>
-      <w:proofErr w:type="spellStart"/>
-      <w:r>
-        <w:rPr>
-          <w:rFonts w:ascii="Courier New" w:eastAsia="Times New Roman" w:hAnsi="Courier New" w:cs="Courier New"/>
-          <w:color w:val="212529"/>
-          <w:sz w:val="20"/>
-          <w:szCs w:val="20"/>
-          <w:bdr w:val="none" w:sz="0" w:space="0" w:color="auto" w:frame="1"/>
-        </w:rPr>
-        <w:t>oldPos</w:t>
-      </w:r>
-      <w:proofErr w:type="spellEnd"/>
-      <w:r>
-        <w:rPr>
-          <w:rFonts w:ascii="Courier New" w:eastAsia="Times New Roman" w:hAnsi="Courier New" w:cs="Courier New"/>
-          <w:color w:val="212529"/>
-          <w:sz w:val="20"/>
-          <w:szCs w:val="20"/>
-          <w:bdr w:val="none" w:sz="0" w:space="0" w:color="auto" w:frame="1"/>
-        </w:rPr>
-        <w:t>)</w:t>
+        <w:t>newPosDist = self.getPositionDistribution(gameState, oldPos)</w:t>
       </w:r>
     </w:p>
     <w:p>
@@ -9662,7 +8324,6 @@
         <w:lastRenderedPageBreak/>
         <w:t>This line of code obtains the distribution over new positions for the ghost, given its previous position (</w:t>
       </w:r>
-      <w:proofErr w:type="spellStart"/>
       <w:r>
         <w:rPr>
           <w:rFonts w:ascii="Courier New" w:eastAsia="Times New Roman" w:hAnsi="Courier New" w:cs="Courier New"/>
@@ -9671,7 +8332,6 @@
         </w:rPr>
         <w:t>oldPos</w:t>
       </w:r>
-      <w:proofErr w:type="spellEnd"/>
       <w:r>
         <w:rPr>
           <w:rFonts w:ascii="Lato" w:eastAsia="Times New Roman" w:hAnsi="Lato" w:cs="Times New Roman"/>
@@ -9681,7 +8341,6 @@
         </w:rPr>
         <w:t>). The sample method of the </w:t>
       </w:r>
-      <w:proofErr w:type="spellStart"/>
       <w:r>
         <w:rPr>
           <w:rFonts w:ascii="Courier New" w:eastAsia="Times New Roman" w:hAnsi="Courier New" w:cs="Courier New"/>
@@ -9690,7 +8349,6 @@
         </w:rPr>
         <w:t>DiscreteDistribution</w:t>
       </w:r>
-      <w:proofErr w:type="spellEnd"/>
       <w:r>
         <w:rPr>
           <w:rFonts w:ascii="Lato" w:eastAsia="Times New Roman" w:hAnsi="Lato" w:cs="Times New Roman"/>
@@ -9719,27 +8377,7 @@
           <w:sz w:val="23"/>
           <w:szCs w:val="23"/>
         </w:rPr>
-        <w:t xml:space="preserve">To run the </w:t>
-      </w:r>
-      <w:proofErr w:type="spellStart"/>
-      <w:r>
-        <w:rPr>
-          <w:rFonts w:ascii="Lato" w:eastAsia="Times New Roman" w:hAnsi="Lato" w:cs="Times New Roman"/>
-          <w:color w:val="212529"/>
-          <w:sz w:val="23"/>
-          <w:szCs w:val="23"/>
-        </w:rPr>
-        <w:t>autograder</w:t>
-      </w:r>
-      <w:proofErr w:type="spellEnd"/>
-      <w:r>
-        <w:rPr>
-          <w:rFonts w:ascii="Lato" w:eastAsia="Times New Roman" w:hAnsi="Lato" w:cs="Times New Roman"/>
-          <w:color w:val="212529"/>
-          <w:sz w:val="23"/>
-          <w:szCs w:val="23"/>
-        </w:rPr>
-        <w:t xml:space="preserve"> for this question and visualize the output:</w:t>
+        <w:t>To run the autograder for this question and visualize the output:</w:t>
       </w:r>
     </w:p>
     <w:p>
@@ -9871,47 +8509,7 @@
           <w:sz w:val="23"/>
           <w:szCs w:val="23"/>
         </w:rPr>
-        <w:t xml:space="preserve">. If the </w:t>
-      </w:r>
-      <w:proofErr w:type="spellStart"/>
-      <w:r>
-        <w:rPr>
-          <w:rFonts w:ascii="Lato" w:eastAsia="Times New Roman" w:hAnsi="Lato" w:cs="Times New Roman"/>
-          <w:color w:val="212529"/>
-          <w:sz w:val="23"/>
-          <w:szCs w:val="23"/>
-        </w:rPr>
-        <w:t>autograder</w:t>
-      </w:r>
-      <w:proofErr w:type="spellEnd"/>
-      <w:r>
-        <w:rPr>
-          <w:rFonts w:ascii="Lato" w:eastAsia="Times New Roman" w:hAnsi="Lato" w:cs="Times New Roman"/>
-          <w:color w:val="212529"/>
-          <w:sz w:val="23"/>
-          <w:szCs w:val="23"/>
-        </w:rPr>
-        <w:t xml:space="preserve"> passes with this flag, then you will receive full points, even if the </w:t>
-      </w:r>
-      <w:proofErr w:type="spellStart"/>
-      <w:r>
-        <w:rPr>
-          <w:rFonts w:ascii="Lato" w:eastAsia="Times New Roman" w:hAnsi="Lato" w:cs="Times New Roman"/>
-          <w:color w:val="212529"/>
-          <w:sz w:val="23"/>
-          <w:szCs w:val="23"/>
-        </w:rPr>
-        <w:t>autograder</w:t>
-      </w:r>
-      <w:proofErr w:type="spellEnd"/>
-      <w:r>
-        <w:rPr>
-          <w:rFonts w:ascii="Lato" w:eastAsia="Times New Roman" w:hAnsi="Lato" w:cs="Times New Roman"/>
-          <w:color w:val="212529"/>
-          <w:sz w:val="23"/>
-          <w:szCs w:val="23"/>
-        </w:rPr>
-        <w:t xml:space="preserve"> times out with graphics.</w:t>
+        <w:t>. If the autograder passes with this flag, then you will receive full points, even if the autograder times out with graphics.</w:t>
       </w:r>
     </w:p>
     <w:p>
@@ -9980,7 +8578,6 @@
         </w:rPr>
         <w:t>So far, we have tracked each ghost independently, which works fine for the default </w:t>
       </w:r>
-      <w:proofErr w:type="spellStart"/>
       <w:r>
         <w:rPr>
           <w:rFonts w:ascii="Courier New" w:eastAsia="Times New Roman" w:hAnsi="Courier New" w:cs="Courier New"/>
@@ -9989,7 +8586,6 @@
         </w:rPr>
         <w:t>RandomGhost</w:t>
       </w:r>
-      <w:proofErr w:type="spellEnd"/>
       <w:r>
         <w:rPr>
           <w:rFonts w:ascii="Lato" w:eastAsia="Times New Roman" w:hAnsi="Lato" w:cs="Times New Roman"/>
@@ -9999,7 +8595,6 @@
         </w:rPr>
         <w:t> or more advanced </w:t>
       </w:r>
-      <w:proofErr w:type="spellStart"/>
       <w:r>
         <w:rPr>
           <w:rFonts w:ascii="Courier New" w:eastAsia="Times New Roman" w:hAnsi="Courier New" w:cs="Courier New"/>
@@ -10008,7 +8603,6 @@
         </w:rPr>
         <w:t>DirectionalGhost</w:t>
       </w:r>
-      <w:proofErr w:type="spellEnd"/>
       <w:r>
         <w:rPr>
           <w:rFonts w:ascii="Lato" w:eastAsia="Times New Roman" w:hAnsi="Lato" w:cs="Times New Roman"/>
@@ -10018,7 +8612,6 @@
         </w:rPr>
         <w:t xml:space="preserve">. </w:t>
       </w:r>
-      <w:proofErr w:type="spellStart"/>
       <w:r>
         <w:rPr>
           <w:rFonts w:ascii="Courier New" w:eastAsia="Times New Roman" w:hAnsi="Courier New" w:cs="Courier New"/>
@@ -10027,7 +8620,6 @@
         </w:rPr>
         <w:t>DispersingGhost</w:t>
       </w:r>
-      <w:proofErr w:type="spellEnd"/>
       <w:r>
         <w:rPr>
           <w:rFonts w:ascii="Lato" w:eastAsia="Times New Roman" w:hAnsi="Lato" w:cs="Times New Roman"/>
@@ -10315,7 +8907,6 @@
         </w:rPr>
         <w:t>Complete the </w:t>
       </w:r>
-      <w:proofErr w:type="spellStart"/>
       <w:r>
         <w:rPr>
           <w:rFonts w:ascii="Courier New" w:eastAsia="Times New Roman" w:hAnsi="Courier New" w:cs="Courier New"/>
@@ -10324,7 +8915,6 @@
         </w:rPr>
         <w:t>initializeUniformly</w:t>
       </w:r>
-      <w:proofErr w:type="spellEnd"/>
       <w:r>
         <w:rPr>
           <w:rFonts w:ascii="Lato" w:eastAsia="Times New Roman" w:hAnsi="Lato" w:cs="Times New Roman"/>
@@ -10352,7 +8942,6 @@
         </w:rPr>
         <w:t>in </w:t>
       </w:r>
-      <w:proofErr w:type="spellStart"/>
       <w:r>
         <w:rPr>
           <w:rFonts w:ascii="Courier New" w:eastAsia="Times New Roman" w:hAnsi="Courier New" w:cs="Courier New"/>
@@ -10361,7 +8950,6 @@
         </w:rPr>
         <w:t>JointParticleFilter</w:t>
       </w:r>
-      <w:proofErr w:type="spellEnd"/>
       <w:r>
         <w:rPr>
           <w:rFonts w:ascii="Lato" w:eastAsia="Times New Roman" w:hAnsi="Lato" w:cs="Times New Roman"/>
@@ -10388,7 +8976,6 @@
         </w:rPr>
         <w:t>. Your initialization should be consistent with a uniform prior. You may find the Python </w:t>
       </w:r>
-      <w:proofErr w:type="spellStart"/>
       <w:r>
         <w:rPr>
           <w:rFonts w:ascii="Courier New" w:eastAsia="Times New Roman" w:hAnsi="Courier New" w:cs="Courier New"/>
@@ -10397,7 +8984,6 @@
         </w:rPr>
         <w:t>itertools</w:t>
       </w:r>
-      <w:proofErr w:type="spellEnd"/>
       <w:r>
         <w:rPr>
           <w:rFonts w:ascii="Lato" w:eastAsia="Times New Roman" w:hAnsi="Lato" w:cs="Times New Roman"/>
@@ -10425,8 +9011,6 @@
         </w:rPr>
         <w:t>ook at </w:t>
       </w:r>
-      <w:proofErr w:type="spellStart"/>
-      <w:proofErr w:type="gramStart"/>
       <w:r>
         <w:rPr>
           <w:rFonts w:ascii="Courier New" w:eastAsia="Times New Roman" w:hAnsi="Courier New" w:cs="Courier New"/>
@@ -10435,8 +9019,6 @@
         </w:rPr>
         <w:t>itertools.product</w:t>
       </w:r>
-      <w:proofErr w:type="spellEnd"/>
-      <w:proofErr w:type="gramEnd"/>
       <w:r>
         <w:rPr>
           <w:rFonts w:ascii="Lato" w:eastAsia="Times New Roman" w:hAnsi="Lato" w:cs="Times New Roman"/>
@@ -10548,8 +9130,6 @@
         </w:rPr>
         <w:t> </w:t>
       </w:r>
-      <w:proofErr w:type="spellStart"/>
-      <w:proofErr w:type="gramStart"/>
       <w:r>
         <w:rPr>
           <w:rFonts w:ascii="Courier New" w:eastAsia="Times New Roman" w:hAnsi="Courier New" w:cs="Courier New"/>
@@ -10558,8 +9138,6 @@
         </w:rPr>
         <w:t>self.legalPositions</w:t>
       </w:r>
-      <w:proofErr w:type="spellEnd"/>
-      <w:proofErr w:type="gramEnd"/>
       <w:r>
         <w:rPr>
           <w:rFonts w:ascii="Lato" w:eastAsia="Times New Roman" w:hAnsi="Lato" w:cs="Times New Roman"/>
@@ -10617,27 +9195,7 @@
           <w:sz w:val="23"/>
           <w:szCs w:val="23"/>
         </w:rPr>
-        <w:t xml:space="preserve">To run the </w:t>
-      </w:r>
-      <w:proofErr w:type="spellStart"/>
-      <w:r>
-        <w:rPr>
-          <w:rFonts w:ascii="Lato" w:eastAsia="Times New Roman" w:hAnsi="Lato" w:cs="Times New Roman"/>
-          <w:color w:val="212529"/>
-          <w:sz w:val="23"/>
-          <w:szCs w:val="23"/>
-        </w:rPr>
-        <w:t>autograder</w:t>
-      </w:r>
-      <w:proofErr w:type="spellEnd"/>
-      <w:r>
-        <w:rPr>
-          <w:rFonts w:ascii="Lato" w:eastAsia="Times New Roman" w:hAnsi="Lato" w:cs="Times New Roman"/>
-          <w:color w:val="212529"/>
-          <w:sz w:val="23"/>
-          <w:szCs w:val="23"/>
-        </w:rPr>
-        <w:t xml:space="preserve"> for this question and visualize the output:</w:t>
+        <w:t>To run the autograder for this question and visualize the output:</w:t>
       </w:r>
     </w:p>
     <w:p>
@@ -10770,47 +9328,7 @@
           <w:sz w:val="23"/>
           <w:szCs w:val="23"/>
         </w:rPr>
-        <w:t xml:space="preserve">. If the </w:t>
-      </w:r>
-      <w:proofErr w:type="spellStart"/>
-      <w:r>
-        <w:rPr>
-          <w:rFonts w:ascii="Lato" w:eastAsia="Times New Roman" w:hAnsi="Lato" w:cs="Times New Roman"/>
-          <w:color w:val="212529"/>
-          <w:sz w:val="23"/>
-          <w:szCs w:val="23"/>
-        </w:rPr>
-        <w:t>autograder</w:t>
-      </w:r>
-      <w:proofErr w:type="spellEnd"/>
-      <w:r>
-        <w:rPr>
-          <w:rFonts w:ascii="Lato" w:eastAsia="Times New Roman" w:hAnsi="Lato" w:cs="Times New Roman"/>
-          <w:color w:val="212529"/>
-          <w:sz w:val="23"/>
-          <w:szCs w:val="23"/>
-        </w:rPr>
-        <w:t xml:space="preserve"> passes with this flag, then you will receive full points, even if the </w:t>
-      </w:r>
-      <w:proofErr w:type="spellStart"/>
-      <w:r>
-        <w:rPr>
-          <w:rFonts w:ascii="Lato" w:eastAsia="Times New Roman" w:hAnsi="Lato" w:cs="Times New Roman"/>
-          <w:color w:val="212529"/>
-          <w:sz w:val="23"/>
-          <w:szCs w:val="23"/>
-        </w:rPr>
-        <w:t>autograder</w:t>
-      </w:r>
-      <w:proofErr w:type="spellEnd"/>
-      <w:r>
-        <w:rPr>
-          <w:rFonts w:ascii="Lato" w:eastAsia="Times New Roman" w:hAnsi="Lato" w:cs="Times New Roman"/>
-          <w:color w:val="212529"/>
-          <w:sz w:val="23"/>
-          <w:szCs w:val="23"/>
-        </w:rPr>
-        <w:t xml:space="preserve"> times out with graphics.</w:t>
+        <w:t>. If the autograder passes with this flag, then you will receive full points, even if the autograder times out with graphics.</w:t>
       </w:r>
     </w:p>
     <w:p>
@@ -10879,7 +9397,6 @@
         </w:rPr>
         <w:t>In this question, you will complete the </w:t>
       </w:r>
-      <w:proofErr w:type="spellStart"/>
       <w:r>
         <w:rPr>
           <w:rFonts w:ascii="Courier New" w:eastAsia="Times New Roman" w:hAnsi="Courier New" w:cs="Courier New"/>
@@ -10888,7 +9405,6 @@
         </w:rPr>
         <w:t>observeUpdate</w:t>
       </w:r>
-      <w:proofErr w:type="spellEnd"/>
       <w:r>
         <w:rPr>
           <w:rFonts w:ascii="Lato" w:eastAsia="Times New Roman" w:hAnsi="Lato" w:cs="Times New Roman"/>
@@ -10898,7 +9414,6 @@
         </w:rPr>
         <w:t> method in the </w:t>
       </w:r>
-      <w:proofErr w:type="spellStart"/>
       <w:r>
         <w:rPr>
           <w:rFonts w:ascii="Courier New" w:eastAsia="Times New Roman" w:hAnsi="Courier New" w:cs="Courier New"/>
@@ -10907,7 +9422,6 @@
         </w:rPr>
         <w:t>JointParticleFilter</w:t>
       </w:r>
-      <w:proofErr w:type="spellEnd"/>
       <w:r>
         <w:rPr>
           <w:rFonts w:ascii="Lato" w:eastAsia="Times New Roman" w:hAnsi="Lato" w:cs="Times New Roman"/>
@@ -11010,29 +9524,7 @@
           <w:szCs w:val="20"/>
           <w:bdr w:val="none" w:sz="0" w:space="0" w:color="auto" w:frame="1"/>
         </w:rPr>
-        <w:t xml:space="preserve"> </w:t>
-      </w:r>
-      <w:proofErr w:type="spellStart"/>
-      <w:r>
-        <w:rPr>
-          <w:rFonts w:ascii="Courier New" w:eastAsia="Times New Roman" w:hAnsi="Courier New" w:cs="Courier New"/>
-          <w:color w:val="212529"/>
-          <w:sz w:val="20"/>
-          <w:szCs w:val="20"/>
-          <w:bdr w:val="none" w:sz="0" w:space="0" w:color="auto" w:frame="1"/>
-        </w:rPr>
-        <w:t>i</w:t>
-      </w:r>
-      <w:proofErr w:type="spellEnd"/>
-      <w:r>
-        <w:rPr>
-          <w:rFonts w:ascii="Courier New" w:eastAsia="Times New Roman" w:hAnsi="Courier New" w:cs="Courier New"/>
-          <w:color w:val="212529"/>
-          <w:sz w:val="20"/>
-          <w:szCs w:val="20"/>
-          <w:bdr w:val="none" w:sz="0" w:space="0" w:color="auto" w:frame="1"/>
-        </w:rPr>
-        <w:t xml:space="preserve"> </w:t>
+        <w:t xml:space="preserve"> i </w:t>
       </w:r>
       <w:r>
         <w:rPr>
@@ -11074,8 +9566,6 @@
         </w:rPr>
         <w:t>(</w:t>
       </w:r>
-      <w:proofErr w:type="spellStart"/>
-      <w:proofErr w:type="gramStart"/>
       <w:r>
         <w:rPr>
           <w:rFonts w:ascii="Courier New" w:eastAsia="Times New Roman" w:hAnsi="Courier New" w:cs="Courier New"/>
@@ -11094,19 +9584,7 @@
           <w:szCs w:val="20"/>
           <w:bdr w:val="none" w:sz="0" w:space="0" w:color="auto" w:frame="1"/>
         </w:rPr>
-        <w:t>.numGhosts</w:t>
-      </w:r>
-      <w:proofErr w:type="spellEnd"/>
-      <w:proofErr w:type="gramEnd"/>
-      <w:r>
-        <w:rPr>
-          <w:rFonts w:ascii="Courier New" w:eastAsia="Times New Roman" w:hAnsi="Courier New" w:cs="Courier New"/>
-          <w:color w:val="212529"/>
-          <w:sz w:val="20"/>
-          <w:szCs w:val="20"/>
-          <w:bdr w:val="none" w:sz="0" w:space="0" w:color="auto" w:frame="1"/>
-        </w:rPr>
-        <w:t>):</w:t>
+        <w:t>.numGhosts):</w:t>
       </w:r>
     </w:p>
     <w:p>
@@ -11176,23 +9654,13 @@
         </w:rPr>
         <w:t>You can still obtain Pacman’s position using </w:t>
       </w:r>
-      <w:proofErr w:type="spellStart"/>
-      <w:r>
-        <w:rPr>
-          <w:rFonts w:ascii="Courier New" w:eastAsia="Times New Roman" w:hAnsi="Courier New" w:cs="Courier New"/>
-          <w:color w:val="C7254E"/>
-          <w:shd w:val="clear" w:color="auto" w:fill="F9F2F4"/>
-        </w:rPr>
-        <w:t>gameState.getPacmanPosition</w:t>
-      </w:r>
-      <w:proofErr w:type="spellEnd"/>
-      <w:r>
-        <w:rPr>
-          <w:rFonts w:ascii="Courier New" w:eastAsia="Times New Roman" w:hAnsi="Courier New" w:cs="Courier New"/>
-          <w:color w:val="C7254E"/>
-          <w:shd w:val="clear" w:color="auto" w:fill="F9F2F4"/>
-        </w:rPr>
-        <w:t>()</w:t>
+      <w:r>
+        <w:rPr>
+          <w:rFonts w:ascii="Courier New" w:eastAsia="Times New Roman" w:hAnsi="Courier New" w:cs="Courier New"/>
+          <w:color w:val="C7254E"/>
+          <w:shd w:val="clear" w:color="auto" w:fill="F9F2F4"/>
+        </w:rPr>
+        <w:t>gameState.getPacmanPosition()</w:t>
       </w:r>
       <w:r>
         <w:rPr>
@@ -11203,43 +9671,13 @@
         </w:rPr>
         <w:t>, but to get the jail position for a ghost, use </w:t>
       </w:r>
-      <w:proofErr w:type="spellStart"/>
-      <w:proofErr w:type="gramStart"/>
-      <w:r>
-        <w:rPr>
-          <w:rFonts w:ascii="Courier New" w:eastAsia="Times New Roman" w:hAnsi="Courier New" w:cs="Courier New"/>
-          <w:color w:val="C7254E"/>
-          <w:shd w:val="clear" w:color="auto" w:fill="F9F2F4"/>
-        </w:rPr>
-        <w:t>self.getJailPosition</w:t>
-      </w:r>
-      <w:proofErr w:type="spellEnd"/>
-      <w:proofErr w:type="gramEnd"/>
-      <w:r>
-        <w:rPr>
-          <w:rFonts w:ascii="Courier New" w:eastAsia="Times New Roman" w:hAnsi="Courier New" w:cs="Courier New"/>
-          <w:color w:val="C7254E"/>
-          <w:shd w:val="clear" w:color="auto" w:fill="F9F2F4"/>
-        </w:rPr>
-        <w:t>(</w:t>
-      </w:r>
-      <w:proofErr w:type="spellStart"/>
-      <w:r>
-        <w:rPr>
-          <w:rFonts w:ascii="Courier New" w:eastAsia="Times New Roman" w:hAnsi="Courier New" w:cs="Courier New"/>
-          <w:color w:val="C7254E"/>
-          <w:shd w:val="clear" w:color="auto" w:fill="F9F2F4"/>
-        </w:rPr>
-        <w:t>i</w:t>
-      </w:r>
-      <w:proofErr w:type="spellEnd"/>
-      <w:r>
-        <w:rPr>
-          <w:rFonts w:ascii="Courier New" w:eastAsia="Times New Roman" w:hAnsi="Courier New" w:cs="Courier New"/>
-          <w:color w:val="C7254E"/>
-          <w:shd w:val="clear" w:color="auto" w:fill="F9F2F4"/>
-        </w:rPr>
-        <w:t>)</w:t>
+      <w:r>
+        <w:rPr>
+          <w:rFonts w:ascii="Courier New" w:eastAsia="Times New Roman" w:hAnsi="Courier New" w:cs="Courier New"/>
+          <w:color w:val="C7254E"/>
+          <w:shd w:val="clear" w:color="auto" w:fill="F9F2F4"/>
+        </w:rPr>
+        <w:t>self.getJailPosition(i)</w:t>
       </w:r>
       <w:r>
         <w:rPr>
@@ -11282,8 +9720,6 @@
         </w:rPr>
         <w:t> In this case, </w:t>
       </w:r>
-      <w:proofErr w:type="spellStart"/>
-      <w:proofErr w:type="gramStart"/>
       <w:r>
         <w:rPr>
           <w:rFonts w:ascii="Courier New" w:eastAsia="Times New Roman" w:hAnsi="Courier New" w:cs="Courier New"/>
@@ -11292,8 +9728,6 @@
         </w:rPr>
         <w:t>self.particles</w:t>
       </w:r>
-      <w:proofErr w:type="spellEnd"/>
-      <w:proofErr w:type="gramEnd"/>
       <w:r>
         <w:rPr>
           <w:rFonts w:ascii="Lato" w:eastAsia="Times New Roman" w:hAnsi="Lato" w:cs="Times New Roman"/>
@@ -11303,7 +9737,6 @@
         </w:rPr>
         <w:t> should be recreated from the prior distribution by calling </w:t>
       </w:r>
-      <w:proofErr w:type="spellStart"/>
       <w:r>
         <w:rPr>
           <w:rFonts w:ascii="Courier New" w:eastAsia="Times New Roman" w:hAnsi="Courier New" w:cs="Courier New"/>
@@ -11312,7 +9745,6 @@
         </w:rPr>
         <w:t>initializeUniformly</w:t>
       </w:r>
-      <w:proofErr w:type="spellEnd"/>
       <w:r>
         <w:rPr>
           <w:rFonts w:ascii="Lato" w:eastAsia="Times New Roman" w:hAnsi="Lato" w:cs="Times New Roman"/>
@@ -11361,7 +9793,6 @@
         </w:rPr>
         <w:t>in the update method for the </w:t>
       </w:r>
-      <w:proofErr w:type="spellStart"/>
       <w:r>
         <w:rPr>
           <w:rFonts w:ascii="Courier New" w:eastAsia="Times New Roman" w:hAnsi="Courier New" w:cs="Courier New"/>
@@ -11370,7 +9801,6 @@
         </w:rPr>
         <w:t>ParticleFilter</w:t>
       </w:r>
-      <w:proofErr w:type="spellEnd"/>
       <w:r>
         <w:rPr>
           <w:rFonts w:ascii="Lato" w:eastAsia="Times New Roman" w:hAnsi="Lato" w:cs="Times New Roman"/>
@@ -11380,8 +9810,6 @@
         </w:rPr>
         <w:t> class, use the function </w:t>
       </w:r>
-      <w:proofErr w:type="spellStart"/>
-      <w:proofErr w:type="gramStart"/>
       <w:r>
         <w:rPr>
           <w:rFonts w:ascii="Courier New" w:eastAsia="Times New Roman" w:hAnsi="Courier New" w:cs="Courier New"/>
@@ -11390,8 +9818,6 @@
         </w:rPr>
         <w:t>self.getObservationProb</w:t>
       </w:r>
-      <w:proofErr w:type="spellEnd"/>
-      <w:proofErr w:type="gramEnd"/>
       <w:r>
         <w:rPr>
           <w:rFonts w:ascii="Lato" w:eastAsia="Times New Roman" w:hAnsi="Lato" w:cs="Times New Roman"/>
@@ -11401,7 +9827,6 @@
         </w:rPr>
         <w:t> to find the probability of an observation given Pacman’s position, a potential ghost position, and the jail position. The sample method of the </w:t>
       </w:r>
-      <w:proofErr w:type="spellStart"/>
       <w:r>
         <w:rPr>
           <w:rFonts w:ascii="Courier New" w:eastAsia="Times New Roman" w:hAnsi="Courier New" w:cs="Courier New"/>
@@ -11410,7 +9835,6 @@
         </w:rPr>
         <w:t>DiscreteDistribution</w:t>
       </w:r>
-      <w:proofErr w:type="spellEnd"/>
       <w:r>
         <w:rPr>
           <w:rFonts w:ascii="Lato" w:eastAsia="Times New Roman" w:hAnsi="Lato" w:cs="Times New Roman"/>
@@ -11439,27 +9863,7 @@
           <w:sz w:val="23"/>
           <w:szCs w:val="23"/>
         </w:rPr>
-        <w:t xml:space="preserve">To run the </w:t>
-      </w:r>
-      <w:proofErr w:type="spellStart"/>
-      <w:r>
-        <w:rPr>
-          <w:rFonts w:ascii="Lato" w:eastAsia="Times New Roman" w:hAnsi="Lato" w:cs="Times New Roman"/>
-          <w:color w:val="212529"/>
-          <w:sz w:val="23"/>
-          <w:szCs w:val="23"/>
-        </w:rPr>
-        <w:t>autograder</w:t>
-      </w:r>
-      <w:proofErr w:type="spellEnd"/>
-      <w:r>
-        <w:rPr>
-          <w:rFonts w:ascii="Lato" w:eastAsia="Times New Roman" w:hAnsi="Lato" w:cs="Times New Roman"/>
-          <w:color w:val="212529"/>
-          <w:sz w:val="23"/>
-          <w:szCs w:val="23"/>
-        </w:rPr>
-        <w:t xml:space="preserve"> for this question and visualize the output:</w:t>
+        <w:t>To run the autograder for this question and visualize the output:</w:t>
       </w:r>
     </w:p>
     <w:p>
@@ -11592,47 +9996,7 @@
           <w:sz w:val="23"/>
           <w:szCs w:val="23"/>
         </w:rPr>
-        <w:t xml:space="preserve">. If the </w:t>
-      </w:r>
-      <w:proofErr w:type="spellStart"/>
-      <w:r>
-        <w:rPr>
-          <w:rFonts w:ascii="Lato" w:eastAsia="Times New Roman" w:hAnsi="Lato" w:cs="Times New Roman"/>
-          <w:color w:val="212529"/>
-          <w:sz w:val="23"/>
-          <w:szCs w:val="23"/>
-        </w:rPr>
-        <w:t>autograder</w:t>
-      </w:r>
-      <w:proofErr w:type="spellEnd"/>
-      <w:r>
-        <w:rPr>
-          <w:rFonts w:ascii="Lato" w:eastAsia="Times New Roman" w:hAnsi="Lato" w:cs="Times New Roman"/>
-          <w:color w:val="212529"/>
-          <w:sz w:val="23"/>
-          <w:szCs w:val="23"/>
-        </w:rPr>
-        <w:t xml:space="preserve"> passes with this flag, then you will receive full points, even if the </w:t>
-      </w:r>
-      <w:proofErr w:type="spellStart"/>
-      <w:r>
-        <w:rPr>
-          <w:rFonts w:ascii="Lato" w:eastAsia="Times New Roman" w:hAnsi="Lato" w:cs="Times New Roman"/>
-          <w:color w:val="212529"/>
-          <w:sz w:val="23"/>
-          <w:szCs w:val="23"/>
-        </w:rPr>
-        <w:t>autograder</w:t>
-      </w:r>
-      <w:proofErr w:type="spellEnd"/>
-      <w:r>
-        <w:rPr>
-          <w:rFonts w:ascii="Lato" w:eastAsia="Times New Roman" w:hAnsi="Lato" w:cs="Times New Roman"/>
-          <w:color w:val="212529"/>
-          <w:sz w:val="23"/>
-          <w:szCs w:val="23"/>
-        </w:rPr>
-        <w:t xml:space="preserve"> times out with graphics.</w:t>
+        <w:t>. If the autograder passes with this flag, then you will receive full points, even if the autograder times out with graphics.</w:t>
       </w:r>
     </w:p>
     <w:p>
@@ -11701,7 +10065,6 @@
         </w:rPr>
         <w:t>Complete the </w:t>
       </w:r>
-      <w:proofErr w:type="spellStart"/>
       <w:r>
         <w:rPr>
           <w:rFonts w:ascii="Courier New" w:eastAsia="Times New Roman" w:hAnsi="Courier New" w:cs="Courier New"/>
@@ -11710,7 +10073,6 @@
         </w:rPr>
         <w:t>elapseTime</w:t>
       </w:r>
-      <w:proofErr w:type="spellEnd"/>
       <w:r>
         <w:rPr>
           <w:rFonts w:ascii="Lato" w:eastAsia="Times New Roman" w:hAnsi="Lato" w:cs="Times New Roman"/>
@@ -11720,7 +10082,6 @@
         </w:rPr>
         <w:t> method in </w:t>
       </w:r>
-      <w:proofErr w:type="spellStart"/>
       <w:r>
         <w:rPr>
           <w:rFonts w:ascii="Courier New" w:eastAsia="Times New Roman" w:hAnsi="Courier New" w:cs="Courier New"/>
@@ -11729,7 +10090,6 @@
         </w:rPr>
         <w:t>JointParticleFilter</w:t>
       </w:r>
-      <w:proofErr w:type="spellEnd"/>
       <w:r>
         <w:rPr>
           <w:rFonts w:ascii="Lato" w:eastAsia="Times New Roman" w:hAnsi="Lato" w:cs="Times New Roman"/>
@@ -11850,29 +10210,7 @@
           <w:szCs w:val="20"/>
           <w:bdr w:val="none" w:sz="0" w:space="0" w:color="auto" w:frame="1"/>
         </w:rPr>
-        <w:t xml:space="preserve"> </w:t>
-      </w:r>
-      <w:proofErr w:type="spellStart"/>
-      <w:r>
-        <w:rPr>
-          <w:rFonts w:ascii="Courier New" w:eastAsia="Times New Roman" w:hAnsi="Courier New" w:cs="Courier New"/>
-          <w:color w:val="212529"/>
-          <w:sz w:val="20"/>
-          <w:szCs w:val="20"/>
-          <w:bdr w:val="none" w:sz="0" w:space="0" w:color="auto" w:frame="1"/>
-        </w:rPr>
-        <w:t>i</w:t>
-      </w:r>
-      <w:proofErr w:type="spellEnd"/>
-      <w:r>
-        <w:rPr>
-          <w:rFonts w:ascii="Courier New" w:eastAsia="Times New Roman" w:hAnsi="Courier New" w:cs="Courier New"/>
-          <w:color w:val="212529"/>
-          <w:sz w:val="20"/>
-          <w:szCs w:val="20"/>
-          <w:bdr w:val="none" w:sz="0" w:space="0" w:color="auto" w:frame="1"/>
-        </w:rPr>
-        <w:t xml:space="preserve"> </w:t>
+        <w:t xml:space="preserve"> i </w:t>
       </w:r>
       <w:r>
         <w:rPr>
@@ -11914,8 +10252,6 @@
         </w:rPr>
         <w:t>(</w:t>
       </w:r>
-      <w:proofErr w:type="spellStart"/>
-      <w:proofErr w:type="gramStart"/>
       <w:r>
         <w:rPr>
           <w:rFonts w:ascii="Courier New" w:eastAsia="Times New Roman" w:hAnsi="Courier New" w:cs="Courier New"/>
@@ -11934,19 +10270,7 @@
           <w:szCs w:val="20"/>
           <w:bdr w:val="none" w:sz="0" w:space="0" w:color="auto" w:frame="1"/>
         </w:rPr>
-        <w:t>.numGhosts</w:t>
-      </w:r>
-      <w:proofErr w:type="spellEnd"/>
-      <w:proofErr w:type="gramEnd"/>
-      <w:r>
-        <w:rPr>
-          <w:rFonts w:ascii="Courier New" w:eastAsia="Times New Roman" w:hAnsi="Courier New" w:cs="Courier New"/>
-          <w:color w:val="212529"/>
-          <w:sz w:val="20"/>
-          <w:szCs w:val="20"/>
-          <w:bdr w:val="none" w:sz="0" w:space="0" w:color="auto" w:frame="1"/>
-        </w:rPr>
-        <w:t>):</w:t>
+        <w:t>.numGhosts):</w:t>
       </w:r>
     </w:p>
     <w:p>
@@ -12025,7 +10349,6 @@
         </w:rPr>
         <w:t xml:space="preserve"> that </w:t>
       </w:r>
-      <w:proofErr w:type="spellStart"/>
       <w:r>
         <w:rPr>
           <w:rFonts w:ascii="Courier New" w:eastAsia="Times New Roman" w:hAnsi="Courier New" w:cs="Courier New"/>
@@ -12034,7 +10357,6 @@
         </w:rPr>
         <w:t>i</w:t>
       </w:r>
-      <w:proofErr w:type="spellEnd"/>
       <w:r>
         <w:rPr>
           <w:rFonts w:ascii="Lato" w:eastAsia="Times New Roman" w:hAnsi="Lato" w:cs="Times New Roman"/>
@@ -12062,7 +10384,6 @@
         </w:rPr>
         <w:t xml:space="preserve">given the list </w:t>
       </w:r>
-      <w:proofErr w:type="spellStart"/>
       <w:r>
         <w:rPr>
           <w:rFonts w:ascii="Courier New" w:eastAsia="Times New Roman" w:hAnsi="Courier New" w:cs="Courier New"/>
@@ -12071,7 +10392,6 @@
         </w:rPr>
         <w:t>prevGhostPositions</w:t>
       </w:r>
-      <w:proofErr w:type="spellEnd"/>
       <w:r>
         <w:rPr>
           <w:rFonts w:ascii="Lato" w:eastAsia="Times New Roman" w:hAnsi="Lato" w:cs="Times New Roman"/>
@@ -12136,7 +10456,6 @@
           <w:bdr w:val="none" w:sz="0" w:space="0" w:color="auto" w:frame="1"/>
         </w:rPr>
       </w:pPr>
-      <w:proofErr w:type="spellStart"/>
       <w:r>
         <w:rPr>
           <w:rFonts w:ascii="Courier New" w:eastAsia="Times New Roman" w:hAnsi="Courier New" w:cs="Courier New"/>
@@ -12145,21 +10464,8 @@
           <w:szCs w:val="20"/>
           <w:bdr w:val="none" w:sz="0" w:space="0" w:color="auto" w:frame="1"/>
         </w:rPr>
-        <w:t>newPosDist</w:t>
-      </w:r>
-      <w:proofErr w:type="spellEnd"/>
-      <w:r>
-        <w:rPr>
-          <w:rFonts w:ascii="Courier New" w:eastAsia="Times New Roman" w:hAnsi="Courier New" w:cs="Courier New"/>
-          <w:color w:val="212529"/>
-          <w:sz w:val="20"/>
-          <w:szCs w:val="20"/>
-          <w:bdr w:val="none" w:sz="0" w:space="0" w:color="auto" w:frame="1"/>
-        </w:rPr>
-        <w:t xml:space="preserve"> = </w:t>
-      </w:r>
-      <w:proofErr w:type="spellStart"/>
-      <w:proofErr w:type="gramStart"/>
+        <w:t xml:space="preserve">newPosDist = </w:t>
+      </w:r>
       <w:r>
         <w:rPr>
           <w:rFonts w:ascii="Courier New" w:eastAsia="Times New Roman" w:hAnsi="Courier New" w:cs="Courier New"/>
@@ -12178,87 +10484,8 @@
           <w:szCs w:val="20"/>
           <w:bdr w:val="none" w:sz="0" w:space="0" w:color="auto" w:frame="1"/>
         </w:rPr>
-        <w:t>.getPositionDistribution</w:t>
-      </w:r>
-      <w:proofErr w:type="spellEnd"/>
-      <w:proofErr w:type="gramEnd"/>
-      <w:r>
-        <w:rPr>
-          <w:rFonts w:ascii="Courier New" w:eastAsia="Times New Roman" w:hAnsi="Courier New" w:cs="Courier New"/>
-          <w:color w:val="212529"/>
-          <w:sz w:val="20"/>
-          <w:szCs w:val="20"/>
-          <w:bdr w:val="none" w:sz="0" w:space="0" w:color="auto" w:frame="1"/>
-        </w:rPr>
-        <w:t>(</w:t>
-      </w:r>
-      <w:proofErr w:type="spellStart"/>
-      <w:r>
-        <w:rPr>
-          <w:rFonts w:ascii="Courier New" w:eastAsia="Times New Roman" w:hAnsi="Courier New" w:cs="Courier New"/>
-          <w:color w:val="212529"/>
-          <w:sz w:val="20"/>
-          <w:szCs w:val="20"/>
-          <w:bdr w:val="none" w:sz="0" w:space="0" w:color="auto" w:frame="1"/>
-        </w:rPr>
-        <w:t>gameState</w:t>
-      </w:r>
-      <w:proofErr w:type="spellEnd"/>
-      <w:r>
-        <w:rPr>
-          <w:rFonts w:ascii="Courier New" w:eastAsia="Times New Roman" w:hAnsi="Courier New" w:cs="Courier New"/>
-          <w:color w:val="212529"/>
-          <w:sz w:val="20"/>
-          <w:szCs w:val="20"/>
-          <w:bdr w:val="none" w:sz="0" w:space="0" w:color="auto" w:frame="1"/>
-        </w:rPr>
-        <w:t xml:space="preserve">, </w:t>
-      </w:r>
-      <w:proofErr w:type="spellStart"/>
-      <w:r>
-        <w:rPr>
-          <w:rFonts w:ascii="Courier New" w:eastAsia="Times New Roman" w:hAnsi="Courier New" w:cs="Courier New"/>
-          <w:color w:val="212529"/>
-          <w:sz w:val="20"/>
-          <w:szCs w:val="20"/>
-          <w:bdr w:val="none" w:sz="0" w:space="0" w:color="auto" w:frame="1"/>
-        </w:rPr>
-        <w:t>prevGhostPositions</w:t>
-      </w:r>
-      <w:proofErr w:type="spellEnd"/>
-      <w:r>
-        <w:rPr>
-          <w:rFonts w:ascii="Courier New" w:eastAsia="Times New Roman" w:hAnsi="Courier New" w:cs="Courier New"/>
-          <w:color w:val="212529"/>
-          <w:sz w:val="20"/>
-          <w:szCs w:val="20"/>
-          <w:bdr w:val="none" w:sz="0" w:space="0" w:color="auto" w:frame="1"/>
-        </w:rPr>
-        <w:t xml:space="preserve">, </w:t>
-      </w:r>
-      <w:proofErr w:type="spellStart"/>
-      <w:r>
-        <w:rPr>
-          <w:rFonts w:ascii="Courier New" w:eastAsia="Times New Roman" w:hAnsi="Courier New" w:cs="Courier New"/>
-          <w:color w:val="212529"/>
-          <w:sz w:val="20"/>
-          <w:szCs w:val="20"/>
-          <w:bdr w:val="none" w:sz="0" w:space="0" w:color="auto" w:frame="1"/>
-        </w:rPr>
-        <w:t>i</w:t>
-      </w:r>
-      <w:proofErr w:type="spellEnd"/>
-      <w:r>
-        <w:rPr>
-          <w:rFonts w:ascii="Courier New" w:eastAsia="Times New Roman" w:hAnsi="Courier New" w:cs="Courier New"/>
-          <w:color w:val="212529"/>
-          <w:sz w:val="20"/>
-          <w:szCs w:val="20"/>
-          <w:bdr w:val="none" w:sz="0" w:space="0" w:color="auto" w:frame="1"/>
-        </w:rPr>
-        <w:t xml:space="preserve">, </w:t>
-      </w:r>
-      <w:proofErr w:type="spellStart"/>
+        <w:t xml:space="preserve">.getPositionDistribution(gameState, prevGhostPositions, i, </w:t>
+      </w:r>
       <w:r>
         <w:rPr>
           <w:rFonts w:ascii="Courier New" w:eastAsia="Times New Roman" w:hAnsi="Courier New" w:cs="Courier New"/>
@@ -12277,40 +10504,7 @@
           <w:szCs w:val="20"/>
           <w:bdr w:val="none" w:sz="0" w:space="0" w:color="auto" w:frame="1"/>
         </w:rPr>
-        <w:t>.ghostAgents</w:t>
-      </w:r>
-      <w:proofErr w:type="spellEnd"/>
-      <w:r>
-        <w:rPr>
-          <w:rFonts w:ascii="Courier New" w:eastAsia="Times New Roman" w:hAnsi="Courier New" w:cs="Courier New"/>
-          <w:color w:val="212529"/>
-          <w:sz w:val="20"/>
-          <w:szCs w:val="20"/>
-          <w:bdr w:val="none" w:sz="0" w:space="0" w:color="auto" w:frame="1"/>
-        </w:rPr>
-        <w:t>[</w:t>
-      </w:r>
-      <w:proofErr w:type="spellStart"/>
-      <w:r>
-        <w:rPr>
-          <w:rFonts w:ascii="Courier New" w:eastAsia="Times New Roman" w:hAnsi="Courier New" w:cs="Courier New"/>
-          <w:color w:val="212529"/>
-          <w:sz w:val="20"/>
-          <w:szCs w:val="20"/>
-          <w:bdr w:val="none" w:sz="0" w:space="0" w:color="auto" w:frame="1"/>
-        </w:rPr>
-        <w:t>i</w:t>
-      </w:r>
-      <w:proofErr w:type="spellEnd"/>
-      <w:r>
-        <w:rPr>
-          <w:rFonts w:ascii="Courier New" w:eastAsia="Times New Roman" w:hAnsi="Courier New" w:cs="Courier New"/>
-          <w:color w:val="212529"/>
-          <w:sz w:val="20"/>
-          <w:szCs w:val="20"/>
-          <w:bdr w:val="none" w:sz="0" w:space="0" w:color="auto" w:frame="1"/>
-        </w:rPr>
-        <w:t>])</w:t>
+        <w:t>.ghostAgents[i])</w:t>
       </w:r>
     </w:p>
     <w:p>
@@ -12415,27 +10609,7 @@
           <w:sz w:val="23"/>
           <w:szCs w:val="23"/>
         </w:rPr>
-        <w:t xml:space="preserve">As you run the </w:t>
-      </w:r>
-      <w:proofErr w:type="spellStart"/>
-      <w:r>
-        <w:rPr>
-          <w:rFonts w:ascii="Lato" w:eastAsia="Times New Roman" w:hAnsi="Lato" w:cs="Times New Roman"/>
-          <w:color w:val="212529"/>
-          <w:sz w:val="23"/>
-          <w:szCs w:val="23"/>
-        </w:rPr>
-        <w:t>autograder</w:t>
-      </w:r>
-      <w:proofErr w:type="spellEnd"/>
-      <w:r>
-        <w:rPr>
-          <w:rFonts w:ascii="Lato" w:eastAsia="Times New Roman" w:hAnsi="Lato" w:cs="Times New Roman"/>
-          <w:color w:val="212529"/>
-          <w:sz w:val="23"/>
-          <w:szCs w:val="23"/>
-        </w:rPr>
-        <w:t xml:space="preserve"> note that </w:t>
+        <w:t>As you run the autograder note that </w:t>
       </w:r>
       <w:r>
         <w:rPr>
@@ -12503,27 +10677,7 @@
           <w:sz w:val="23"/>
           <w:szCs w:val="23"/>
         </w:rPr>
-        <w:t xml:space="preserve"> tests both </w:t>
-      </w:r>
-      <w:proofErr w:type="gramStart"/>
-      <w:r>
-        <w:rPr>
-          <w:rFonts w:ascii="Lato" w:eastAsia="Times New Roman" w:hAnsi="Lato" w:cs="Times New Roman"/>
-          <w:color w:val="212529"/>
-          <w:sz w:val="23"/>
-          <w:szCs w:val="23"/>
-        </w:rPr>
-        <w:t>your</w:t>
-      </w:r>
-      <w:proofErr w:type="gramEnd"/>
-      <w:r>
-        <w:rPr>
-          <w:rFonts w:ascii="Lato" w:eastAsia="Times New Roman" w:hAnsi="Lato" w:cs="Times New Roman"/>
-          <w:color w:val="212529"/>
-          <w:sz w:val="23"/>
-          <w:szCs w:val="23"/>
-        </w:rPr>
-        <w:t> </w:t>
+        <w:t> tests both your </w:t>
       </w:r>
       <w:r>
         <w:rPr>
@@ -12666,27 +10820,7 @@
           <w:sz w:val="23"/>
           <w:szCs w:val="23"/>
         </w:rPr>
-        <w:t xml:space="preserve">To run the </w:t>
-      </w:r>
-      <w:proofErr w:type="spellStart"/>
-      <w:r>
-        <w:rPr>
-          <w:rFonts w:ascii="Lato" w:eastAsia="Times New Roman" w:hAnsi="Lato" w:cs="Times New Roman"/>
-          <w:color w:val="212529"/>
-          <w:sz w:val="23"/>
-          <w:szCs w:val="23"/>
-        </w:rPr>
-        <w:t>autograder</w:t>
-      </w:r>
-      <w:proofErr w:type="spellEnd"/>
-      <w:r>
-        <w:rPr>
-          <w:rFonts w:ascii="Lato" w:eastAsia="Times New Roman" w:hAnsi="Lato" w:cs="Times New Roman"/>
-          <w:color w:val="212529"/>
-          <w:sz w:val="23"/>
-          <w:szCs w:val="23"/>
-        </w:rPr>
-        <w:t xml:space="preserve"> for this question and visualize the output:</w:t>
+        <w:t>To run the autograder for this question and visualize the output:</w:t>
       </w:r>
     </w:p>
     <w:p>
@@ -12818,47 +10952,7 @@
           <w:sz w:val="23"/>
           <w:szCs w:val="23"/>
         </w:rPr>
-        <w:t xml:space="preserve">. If the </w:t>
-      </w:r>
-      <w:proofErr w:type="spellStart"/>
-      <w:r>
-        <w:rPr>
-          <w:rFonts w:ascii="Lato" w:eastAsia="Times New Roman" w:hAnsi="Lato" w:cs="Times New Roman"/>
-          <w:color w:val="212529"/>
-          <w:sz w:val="23"/>
-          <w:szCs w:val="23"/>
-        </w:rPr>
-        <w:t>autograder</w:t>
-      </w:r>
-      <w:proofErr w:type="spellEnd"/>
-      <w:r>
-        <w:rPr>
-          <w:rFonts w:ascii="Lato" w:eastAsia="Times New Roman" w:hAnsi="Lato" w:cs="Times New Roman"/>
-          <w:color w:val="212529"/>
-          <w:sz w:val="23"/>
-          <w:szCs w:val="23"/>
-        </w:rPr>
-        <w:t xml:space="preserve"> passes with this flag, then you will receive full points, even if the </w:t>
-      </w:r>
-      <w:proofErr w:type="spellStart"/>
-      <w:r>
-        <w:rPr>
-          <w:rFonts w:ascii="Lato" w:eastAsia="Times New Roman" w:hAnsi="Lato" w:cs="Times New Roman"/>
-          <w:color w:val="212529"/>
-          <w:sz w:val="23"/>
-          <w:szCs w:val="23"/>
-        </w:rPr>
-        <w:t>autograder</w:t>
-      </w:r>
-      <w:proofErr w:type="spellEnd"/>
-      <w:r>
-        <w:rPr>
-          <w:rFonts w:ascii="Lato" w:eastAsia="Times New Roman" w:hAnsi="Lato" w:cs="Times New Roman"/>
-          <w:color w:val="212529"/>
-          <w:sz w:val="23"/>
-          <w:szCs w:val="23"/>
-        </w:rPr>
-        <w:t xml:space="preserve"> times out with graphics.</w:t>
+        <w:t>. If the autograder passes with this flag, then you will receive full points, even if the autograder times out with graphics.</w:t>
       </w:r>
     </w:p>
     <w:p>

</xml_diff>